<commit_message>
Them Bang trach nhiem yeu cau nghiep vu
</commit_message>
<xml_diff>
--- a/Final Report/Yeu cau nghiep vu.docx
+++ b/Final Report/Yeu cau nghiep vu.docx
@@ -1,6 +1,6 @@
 
 <file path=word/document.xml><?xml version="1.0" encoding="utf-8"?>
-<w:document xmlns:wpc="http://schemas.microsoft.com/office/word/2010/wordprocessingCanvas" xmlns:cx="http://schemas.microsoft.com/office/drawing/2014/chartex" xmlns:mc="http://schemas.openxmlformats.org/markup-compatibility/2006" xmlns:o="urn:schemas-microsoft-com:office:office" xmlns:r="http://schemas.openxmlformats.org/officeDocument/2006/relationships" xmlns:m="http://schemas.openxmlformats.org/officeDocument/2006/math" xmlns:v="urn:schemas-microsoft-com:vml" xmlns:wp14="http://schemas.microsoft.com/office/word/2010/wordprocessingDrawing" xmlns:wp="http://schemas.openxmlformats.org/drawingml/2006/wordprocessingDrawing" xmlns:w10="urn:schemas-microsoft-com:office:word" xmlns:w="http://schemas.openxmlformats.org/wordprocessingml/2006/main" xmlns:w14="http://schemas.microsoft.com/office/word/2010/wordml" xmlns:w15="http://schemas.microsoft.com/office/word/2012/wordml" xmlns:w16se="http://schemas.microsoft.com/office/word/2015/wordml/symex" xmlns:wpg="http://schemas.microsoft.com/office/word/2010/wordprocessingGroup" xmlns:wpi="http://schemas.microsoft.com/office/word/2010/wordprocessingInk" xmlns:wne="http://schemas.microsoft.com/office/word/2006/wordml" xmlns:wps="http://schemas.microsoft.com/office/word/2010/wordprocessingShape" mc:Ignorable="w14 w15 w16se wp14">
+<w:document xmlns:wpc="http://schemas.microsoft.com/office/word/2010/wordprocessingCanvas" xmlns:cx="http://schemas.microsoft.com/office/drawing/2014/chartex" xmlns:cx1="http://schemas.microsoft.com/office/drawing/2015/9/8/chartex" xmlns:cx2="http://schemas.microsoft.com/office/drawing/2015/10/21/chartex" xmlns:cx3="http://schemas.microsoft.com/office/drawing/2016/5/9/chartex" xmlns:cx4="http://schemas.microsoft.com/office/drawing/2016/5/10/chartex" xmlns:cx5="http://schemas.microsoft.com/office/drawing/2016/5/11/chartex" xmlns:cx6="http://schemas.microsoft.com/office/drawing/2016/5/12/chartex" xmlns:cx7="http://schemas.microsoft.com/office/drawing/2016/5/13/chartex" xmlns:cx8="http://schemas.microsoft.com/office/drawing/2016/5/14/chartex" xmlns:mc="http://schemas.openxmlformats.org/markup-compatibility/2006" xmlns:aink="http://schemas.microsoft.com/office/drawing/2016/ink" xmlns:am3d="http://schemas.microsoft.com/office/drawing/2017/model3d" xmlns:o="urn:schemas-microsoft-com:office:office" xmlns:oel="http://schemas.microsoft.com/office/2019/extlst" xmlns:r="http://schemas.openxmlformats.org/officeDocument/2006/relationships" xmlns:m="http://schemas.openxmlformats.org/officeDocument/2006/math" xmlns:v="urn:schemas-microsoft-com:vml" xmlns:wp14="http://schemas.microsoft.com/office/word/2010/wordprocessingDrawing" xmlns:wp="http://schemas.openxmlformats.org/drawingml/2006/wordprocessingDrawing" xmlns:w10="urn:schemas-microsoft-com:office:word" xmlns:w="http://schemas.openxmlformats.org/wordprocessingml/2006/main" xmlns:w14="http://schemas.microsoft.com/office/word/2010/wordml" xmlns:w15="http://schemas.microsoft.com/office/word/2012/wordml" xmlns:w16cex="http://schemas.microsoft.com/office/word/2018/wordml/cex" xmlns:w16cid="http://schemas.microsoft.com/office/word/2016/wordml/cid" xmlns:w16="http://schemas.microsoft.com/office/word/2018/wordml" xmlns:w16du="http://schemas.microsoft.com/office/word/2023/wordml/word16du" xmlns:w16sdtdh="http://schemas.microsoft.com/office/word/2020/wordml/sdtdatahash" xmlns:w16se="http://schemas.microsoft.com/office/word/2015/wordml/symex" xmlns:wpg="http://schemas.microsoft.com/office/word/2010/wordprocessingGroup" xmlns:wpi="http://schemas.microsoft.com/office/word/2010/wordprocessingInk" xmlns:wne="http://schemas.microsoft.com/office/word/2006/wordml" xmlns:wps="http://schemas.microsoft.com/office/word/2010/wordprocessingShape" mc:Ignorable="w14 w15 w16se w16cid w16 w16cex w16sdtdh wp14">
   <w:body>
     <w:p>
       <w:pPr>
@@ -14926,6 +14926,1320 @@
           <w:lang w:val="vi-VN"/>
         </w:rPr>
       </w:pPr>
+    </w:p>
+    <w:p>
+      <w:pPr>
+        <w:rPr>
+          <w:rFonts w:ascii="Times New Roman" w:hAnsi="Times New Roman" w:cs="Times New Roman"/>
+          <w:noProof/>
+          <w:sz w:val="24"/>
+          <w:szCs w:val="24"/>
+        </w:rPr>
+      </w:pPr>
+      <w:r>
+        <w:rPr>
+          <w:rFonts w:ascii="Times New Roman" w:hAnsi="Times New Roman" w:cs="Times New Roman"/>
+          <w:noProof/>
+          <w:sz w:val="24"/>
+          <w:szCs w:val="24"/>
+        </w:rPr>
+        <w:t>Bảng trách nhiệm yêu cầu nghiệp vụ:</w:t>
+      </w:r>
+    </w:p>
+    <w:tbl>
+      <w:tblPr>
+        <w:tblStyle w:val="TableGrid"/>
+        <w:tblW w:w="0" w:type="auto"/>
+        <w:tblLook w:val="04A0" w:firstRow="1" w:lastRow="0" w:firstColumn="1" w:lastColumn="0" w:noHBand="0" w:noVBand="1"/>
+      </w:tblPr>
+      <w:tblGrid>
+        <w:gridCol w:w="643"/>
+        <w:gridCol w:w="3097"/>
+        <w:gridCol w:w="1870"/>
+        <w:gridCol w:w="1870"/>
+        <w:gridCol w:w="1870"/>
+      </w:tblGrid>
+      <w:tr>
+        <w:tc>
+          <w:tcPr>
+            <w:tcW w:w="643" w:type="dxa"/>
+            <w:vAlign w:val="center"/>
+          </w:tcPr>
+          <w:p>
+            <w:pPr>
+              <w:jc w:val="center"/>
+              <w:rPr>
+                <w:rFonts w:ascii="Times New Roman" w:hAnsi="Times New Roman" w:cs="Times New Roman"/>
+                <w:noProof/>
+                <w:sz w:val="24"/>
+                <w:szCs w:val="24"/>
+              </w:rPr>
+            </w:pPr>
+            <w:r>
+              <w:rPr>
+                <w:rFonts w:ascii="Times New Roman" w:hAnsi="Times New Roman" w:cs="Times New Roman"/>
+                <w:noProof/>
+                <w:sz w:val="24"/>
+                <w:szCs w:val="24"/>
+              </w:rPr>
+              <w:t>STT</w:t>
+            </w:r>
+          </w:p>
+        </w:tc>
+        <w:tc>
+          <w:tcPr>
+            <w:tcW w:w="3097" w:type="dxa"/>
+            <w:vAlign w:val="center"/>
+          </w:tcPr>
+          <w:p>
+            <w:pPr>
+              <w:jc w:val="center"/>
+              <w:rPr>
+                <w:rFonts w:ascii="Times New Roman" w:hAnsi="Times New Roman" w:cs="Times New Roman"/>
+                <w:noProof/>
+                <w:sz w:val="24"/>
+                <w:szCs w:val="24"/>
+              </w:rPr>
+            </w:pPr>
+            <w:r>
+              <w:rPr>
+                <w:rFonts w:ascii="Times New Roman" w:hAnsi="Times New Roman" w:cs="Times New Roman"/>
+                <w:noProof/>
+                <w:sz w:val="24"/>
+                <w:szCs w:val="24"/>
+              </w:rPr>
+              <w:t>Nghiệp vụ</w:t>
+            </w:r>
+          </w:p>
+        </w:tc>
+        <w:tc>
+          <w:tcPr>
+            <w:tcW w:w="1870" w:type="dxa"/>
+            <w:vAlign w:val="center"/>
+          </w:tcPr>
+          <w:p>
+            <w:pPr>
+              <w:jc w:val="center"/>
+              <w:rPr>
+                <w:rFonts w:ascii="Times New Roman" w:hAnsi="Times New Roman" w:cs="Times New Roman"/>
+                <w:noProof/>
+                <w:sz w:val="24"/>
+                <w:szCs w:val="24"/>
+              </w:rPr>
+            </w:pPr>
+            <w:r>
+              <w:rPr>
+                <w:rFonts w:ascii="Times New Roman" w:hAnsi="Times New Roman" w:cs="Times New Roman"/>
+                <w:noProof/>
+                <w:sz w:val="24"/>
+                <w:szCs w:val="24"/>
+              </w:rPr>
+              <w:t>Người dùng</w:t>
+            </w:r>
+          </w:p>
+        </w:tc>
+        <w:tc>
+          <w:tcPr>
+            <w:tcW w:w="1870" w:type="dxa"/>
+            <w:vAlign w:val="center"/>
+          </w:tcPr>
+          <w:p>
+            <w:pPr>
+              <w:jc w:val="center"/>
+              <w:rPr>
+                <w:rFonts w:ascii="Times New Roman" w:hAnsi="Times New Roman" w:cs="Times New Roman"/>
+                <w:noProof/>
+                <w:sz w:val="24"/>
+                <w:szCs w:val="24"/>
+              </w:rPr>
+            </w:pPr>
+            <w:r>
+              <w:rPr>
+                <w:rFonts w:ascii="Times New Roman" w:hAnsi="Times New Roman" w:cs="Times New Roman"/>
+                <w:noProof/>
+                <w:sz w:val="24"/>
+                <w:szCs w:val="24"/>
+              </w:rPr>
+              <w:t>Phần mềm</w:t>
+            </w:r>
+          </w:p>
+        </w:tc>
+        <w:tc>
+          <w:tcPr>
+            <w:tcW w:w="1870" w:type="dxa"/>
+            <w:vAlign w:val="center"/>
+          </w:tcPr>
+          <w:p>
+            <w:pPr>
+              <w:jc w:val="center"/>
+              <w:rPr>
+                <w:rFonts w:ascii="Times New Roman" w:hAnsi="Times New Roman" w:cs="Times New Roman"/>
+                <w:noProof/>
+                <w:sz w:val="24"/>
+                <w:szCs w:val="24"/>
+              </w:rPr>
+            </w:pPr>
+            <w:r>
+              <w:rPr>
+                <w:rFonts w:ascii="Times New Roman" w:hAnsi="Times New Roman" w:cs="Times New Roman"/>
+                <w:noProof/>
+                <w:sz w:val="24"/>
+                <w:szCs w:val="24"/>
+              </w:rPr>
+              <w:t>Ghi chú</w:t>
+            </w:r>
+          </w:p>
+        </w:tc>
+      </w:tr>
+      <w:tr>
+        <w:tc>
+          <w:tcPr>
+            <w:tcW w:w="643" w:type="dxa"/>
+            <w:vAlign w:val="center"/>
+          </w:tcPr>
+          <w:p>
+            <w:pPr>
+              <w:jc w:val="center"/>
+              <w:rPr>
+                <w:rFonts w:ascii="Times New Roman" w:hAnsi="Times New Roman" w:cs="Times New Roman"/>
+                <w:noProof/>
+                <w:sz w:val="24"/>
+                <w:szCs w:val="24"/>
+              </w:rPr>
+            </w:pPr>
+            <w:r>
+              <w:rPr>
+                <w:rFonts w:ascii="Times New Roman" w:hAnsi="Times New Roman" w:cs="Times New Roman"/>
+                <w:noProof/>
+                <w:sz w:val="24"/>
+                <w:szCs w:val="24"/>
+              </w:rPr>
+              <w:t>1</w:t>
+            </w:r>
+          </w:p>
+        </w:tc>
+        <w:tc>
+          <w:tcPr>
+            <w:tcW w:w="3097" w:type="dxa"/>
+            <w:vAlign w:val="center"/>
+          </w:tcPr>
+          <w:p>
+            <w:pPr>
+              <w:jc w:val="both"/>
+              <w:rPr>
+                <w:rFonts w:ascii="Times New Roman" w:hAnsi="Times New Roman" w:cs="Times New Roman"/>
+                <w:noProof/>
+                <w:sz w:val="24"/>
+                <w:szCs w:val="24"/>
+              </w:rPr>
+            </w:pPr>
+            <w:r>
+              <w:rPr>
+                <w:rFonts w:ascii="Times New Roman" w:hAnsi="Times New Roman" w:cs="Times New Roman"/>
+                <w:noProof/>
+                <w:sz w:val="24"/>
+                <w:szCs w:val="24"/>
+                <w:lang w:val="vi-VN"/>
+              </w:rPr>
+              <w:t>Tiếp nhận học sinh</w:t>
+            </w:r>
+          </w:p>
+        </w:tc>
+        <w:tc>
+          <w:tcPr>
+            <w:tcW w:w="1870" w:type="dxa"/>
+            <w:vAlign w:val="center"/>
+          </w:tcPr>
+          <w:p>
+            <w:pPr>
+              <w:jc w:val="both"/>
+              <w:rPr>
+                <w:rFonts w:ascii="Times New Roman" w:hAnsi="Times New Roman" w:cs="Times New Roman"/>
+                <w:noProof/>
+                <w:sz w:val="24"/>
+                <w:szCs w:val="24"/>
+              </w:rPr>
+            </w:pPr>
+            <w:r>
+              <w:rPr>
+                <w:rFonts w:ascii="Times New Roman" w:hAnsi="Times New Roman" w:cs="Times New Roman"/>
+                <w:noProof/>
+                <w:sz w:val="24"/>
+                <w:szCs w:val="24"/>
+              </w:rPr>
+              <w:t>Cung cấp thông tin về hồ sơ học sinh</w:t>
+            </w:r>
+          </w:p>
+        </w:tc>
+        <w:tc>
+          <w:tcPr>
+            <w:tcW w:w="1870" w:type="dxa"/>
+            <w:vAlign w:val="center"/>
+          </w:tcPr>
+          <w:p>
+            <w:pPr>
+              <w:jc w:val="both"/>
+              <w:rPr>
+                <w:rFonts w:ascii="Times New Roman" w:hAnsi="Times New Roman" w:cs="Times New Roman"/>
+                <w:noProof/>
+                <w:sz w:val="24"/>
+                <w:szCs w:val="24"/>
+              </w:rPr>
+            </w:pPr>
+            <w:r>
+              <w:rPr>
+                <w:rFonts w:ascii="Times New Roman" w:hAnsi="Times New Roman" w:cs="Times New Roman"/>
+                <w:noProof/>
+                <w:sz w:val="24"/>
+                <w:szCs w:val="24"/>
+              </w:rPr>
+              <w:t>Kiểm tra quy định và ghi nhận</w:t>
+            </w:r>
+          </w:p>
+        </w:tc>
+        <w:tc>
+          <w:tcPr>
+            <w:tcW w:w="1870" w:type="dxa"/>
+            <w:vAlign w:val="center"/>
+          </w:tcPr>
+          <w:p>
+            <w:pPr>
+              <w:jc w:val="both"/>
+              <w:rPr>
+                <w:rFonts w:ascii="Times New Roman" w:hAnsi="Times New Roman" w:cs="Times New Roman"/>
+                <w:noProof/>
+                <w:sz w:val="24"/>
+                <w:szCs w:val="24"/>
+              </w:rPr>
+            </w:pPr>
+            <w:r>
+              <w:rPr>
+                <w:rFonts w:ascii="Times New Roman" w:hAnsi="Times New Roman" w:cs="Times New Roman"/>
+                <w:noProof/>
+                <w:sz w:val="24"/>
+                <w:szCs w:val="24"/>
+              </w:rPr>
+              <w:t>Cho phép huỷ, cập nhật lại hồ sơ</w:t>
+            </w:r>
+          </w:p>
+        </w:tc>
+      </w:tr>
+      <w:tr>
+        <w:tc>
+          <w:tcPr>
+            <w:tcW w:w="643" w:type="dxa"/>
+            <w:vAlign w:val="center"/>
+          </w:tcPr>
+          <w:p>
+            <w:pPr>
+              <w:jc w:val="center"/>
+              <w:rPr>
+                <w:rFonts w:ascii="Times New Roman" w:hAnsi="Times New Roman" w:cs="Times New Roman"/>
+                <w:noProof/>
+                <w:sz w:val="24"/>
+                <w:szCs w:val="24"/>
+              </w:rPr>
+            </w:pPr>
+            <w:r>
+              <w:rPr>
+                <w:rFonts w:ascii="Times New Roman" w:hAnsi="Times New Roman" w:cs="Times New Roman"/>
+                <w:noProof/>
+                <w:sz w:val="24"/>
+                <w:szCs w:val="24"/>
+              </w:rPr>
+              <w:t>2</w:t>
+            </w:r>
+          </w:p>
+        </w:tc>
+        <w:tc>
+          <w:tcPr>
+            <w:tcW w:w="3097" w:type="dxa"/>
+            <w:vAlign w:val="center"/>
+          </w:tcPr>
+          <w:p>
+            <w:pPr>
+              <w:jc w:val="both"/>
+              <w:rPr>
+                <w:rFonts w:ascii="Times New Roman" w:hAnsi="Times New Roman" w:cs="Times New Roman"/>
+                <w:noProof/>
+                <w:sz w:val="24"/>
+                <w:szCs w:val="24"/>
+              </w:rPr>
+            </w:pPr>
+            <w:r>
+              <w:rPr>
+                <w:rFonts w:ascii="Times New Roman" w:hAnsi="Times New Roman" w:cs="Times New Roman"/>
+                <w:noProof/>
+                <w:sz w:val="24"/>
+                <w:szCs w:val="24"/>
+                <w:lang w:val="vi-VN"/>
+              </w:rPr>
+              <w:t>Lập danh sách lớp</w:t>
+            </w:r>
+          </w:p>
+        </w:tc>
+        <w:tc>
+          <w:tcPr>
+            <w:tcW w:w="1870" w:type="dxa"/>
+            <w:vAlign w:val="center"/>
+          </w:tcPr>
+          <w:p>
+            <w:pPr>
+              <w:jc w:val="both"/>
+              <w:rPr>
+                <w:rFonts w:ascii="Times New Roman" w:hAnsi="Times New Roman" w:cs="Times New Roman"/>
+                <w:noProof/>
+                <w:sz w:val="24"/>
+                <w:szCs w:val="24"/>
+              </w:rPr>
+            </w:pPr>
+            <w:r>
+              <w:rPr>
+                <w:rFonts w:ascii="Times New Roman" w:hAnsi="Times New Roman" w:cs="Times New Roman"/>
+                <w:noProof/>
+                <w:sz w:val="24"/>
+                <w:szCs w:val="24"/>
+              </w:rPr>
+              <w:t>Cung cấp thông tin về danh sách học sinh</w:t>
+            </w:r>
+          </w:p>
+        </w:tc>
+        <w:tc>
+          <w:tcPr>
+            <w:tcW w:w="1870" w:type="dxa"/>
+            <w:vAlign w:val="center"/>
+          </w:tcPr>
+          <w:p>
+            <w:pPr>
+              <w:jc w:val="both"/>
+              <w:rPr>
+                <w:rFonts w:ascii="Times New Roman" w:hAnsi="Times New Roman" w:cs="Times New Roman"/>
+                <w:noProof/>
+                <w:sz w:val="24"/>
+                <w:szCs w:val="24"/>
+              </w:rPr>
+            </w:pPr>
+            <w:r>
+              <w:rPr>
+                <w:rFonts w:ascii="Times New Roman" w:hAnsi="Times New Roman" w:cs="Times New Roman"/>
+                <w:noProof/>
+                <w:sz w:val="24"/>
+                <w:szCs w:val="24"/>
+              </w:rPr>
+              <w:t>Kiểm tra quy định và ghi nhận</w:t>
+            </w:r>
+          </w:p>
+        </w:tc>
+        <w:tc>
+          <w:tcPr>
+            <w:tcW w:w="1870" w:type="dxa"/>
+            <w:vAlign w:val="center"/>
+          </w:tcPr>
+          <w:p>
+            <w:pPr>
+              <w:jc w:val="both"/>
+              <w:rPr>
+                <w:rFonts w:ascii="Times New Roman" w:hAnsi="Times New Roman" w:cs="Times New Roman"/>
+                <w:noProof/>
+                <w:sz w:val="24"/>
+                <w:szCs w:val="24"/>
+              </w:rPr>
+            </w:pPr>
+            <w:r>
+              <w:rPr>
+                <w:rFonts w:ascii="Times New Roman" w:hAnsi="Times New Roman" w:cs="Times New Roman"/>
+                <w:noProof/>
+                <w:sz w:val="24"/>
+                <w:szCs w:val="24"/>
+              </w:rPr>
+              <w:t>Cho phép</w:t>
+            </w:r>
+            <w:r>
+              <w:rPr>
+                <w:rFonts w:ascii="Times New Roman" w:hAnsi="Times New Roman" w:cs="Times New Roman"/>
+                <w:noProof/>
+                <w:sz w:val="24"/>
+                <w:szCs w:val="24"/>
+              </w:rPr>
+              <w:t xml:space="preserve"> huỷ,</w:t>
+            </w:r>
+            <w:r>
+              <w:rPr>
+                <w:rFonts w:ascii="Times New Roman" w:hAnsi="Times New Roman" w:cs="Times New Roman"/>
+                <w:noProof/>
+                <w:sz w:val="24"/>
+                <w:szCs w:val="24"/>
+              </w:rPr>
+              <w:t xml:space="preserve"> </w:t>
+            </w:r>
+            <w:r>
+              <w:rPr>
+                <w:rFonts w:ascii="Times New Roman" w:hAnsi="Times New Roman" w:cs="Times New Roman"/>
+                <w:noProof/>
+                <w:sz w:val="24"/>
+                <w:szCs w:val="24"/>
+              </w:rPr>
+              <w:t>chuyển lớp học sinh đã xếp</w:t>
+            </w:r>
+          </w:p>
+        </w:tc>
+      </w:tr>
+      <w:tr>
+        <w:tc>
+          <w:tcPr>
+            <w:tcW w:w="643" w:type="dxa"/>
+            <w:vAlign w:val="center"/>
+          </w:tcPr>
+          <w:p>
+            <w:pPr>
+              <w:jc w:val="center"/>
+              <w:rPr>
+                <w:rFonts w:ascii="Times New Roman" w:hAnsi="Times New Roman" w:cs="Times New Roman"/>
+                <w:noProof/>
+                <w:sz w:val="24"/>
+                <w:szCs w:val="24"/>
+              </w:rPr>
+            </w:pPr>
+            <w:r>
+              <w:rPr>
+                <w:rFonts w:ascii="Times New Roman" w:hAnsi="Times New Roman" w:cs="Times New Roman"/>
+                <w:noProof/>
+                <w:sz w:val="24"/>
+                <w:szCs w:val="24"/>
+              </w:rPr>
+              <w:t>3</w:t>
+            </w:r>
+          </w:p>
+        </w:tc>
+        <w:tc>
+          <w:tcPr>
+            <w:tcW w:w="3097" w:type="dxa"/>
+            <w:vAlign w:val="center"/>
+          </w:tcPr>
+          <w:p>
+            <w:pPr>
+              <w:jc w:val="both"/>
+              <w:rPr>
+                <w:rFonts w:ascii="Times New Roman" w:hAnsi="Times New Roman" w:cs="Times New Roman"/>
+                <w:noProof/>
+                <w:sz w:val="24"/>
+                <w:szCs w:val="24"/>
+              </w:rPr>
+            </w:pPr>
+            <w:r>
+              <w:rPr>
+                <w:rFonts w:ascii="Times New Roman" w:hAnsi="Times New Roman" w:cs="Times New Roman"/>
+                <w:noProof/>
+                <w:sz w:val="24"/>
+                <w:szCs w:val="24"/>
+              </w:rPr>
+              <w:t>Nhập bảng điểm môn học của lớp trong học kì</w:t>
+            </w:r>
+          </w:p>
+        </w:tc>
+        <w:tc>
+          <w:tcPr>
+            <w:tcW w:w="1870" w:type="dxa"/>
+            <w:vAlign w:val="center"/>
+          </w:tcPr>
+          <w:p>
+            <w:pPr>
+              <w:jc w:val="both"/>
+              <w:rPr>
+                <w:rFonts w:ascii="Times New Roman" w:hAnsi="Times New Roman" w:cs="Times New Roman"/>
+                <w:noProof/>
+                <w:sz w:val="24"/>
+                <w:szCs w:val="24"/>
+              </w:rPr>
+            </w:pPr>
+            <w:r>
+              <w:rPr>
+                <w:rFonts w:ascii="Times New Roman" w:hAnsi="Times New Roman" w:cs="Times New Roman"/>
+                <w:noProof/>
+                <w:sz w:val="24"/>
+                <w:szCs w:val="24"/>
+              </w:rPr>
+              <w:t>Cung cấp thông tin về điểm của các học sinh trong lớp tương ứng với môn học và học kì</w:t>
+            </w:r>
+          </w:p>
+        </w:tc>
+        <w:tc>
+          <w:tcPr>
+            <w:tcW w:w="1870" w:type="dxa"/>
+            <w:vAlign w:val="center"/>
+          </w:tcPr>
+          <w:p>
+            <w:pPr>
+              <w:jc w:val="both"/>
+              <w:rPr>
+                <w:rFonts w:ascii="Times New Roman" w:hAnsi="Times New Roman" w:cs="Times New Roman"/>
+                <w:noProof/>
+                <w:sz w:val="24"/>
+                <w:szCs w:val="24"/>
+              </w:rPr>
+            </w:pPr>
+            <w:r>
+              <w:rPr>
+                <w:rFonts w:ascii="Times New Roman" w:hAnsi="Times New Roman" w:cs="Times New Roman"/>
+                <w:noProof/>
+                <w:sz w:val="24"/>
+                <w:szCs w:val="24"/>
+              </w:rPr>
+              <w:t>T</w:t>
+            </w:r>
+            <w:r>
+              <w:rPr>
+                <w:rFonts w:ascii="Times New Roman" w:hAnsi="Times New Roman" w:cs="Times New Roman"/>
+                <w:noProof/>
+                <w:sz w:val="24"/>
+                <w:szCs w:val="24"/>
+              </w:rPr>
+              <w:t>ính toán</w:t>
+            </w:r>
+            <w:r>
+              <w:rPr>
+                <w:rFonts w:ascii="Times New Roman" w:hAnsi="Times New Roman" w:cs="Times New Roman"/>
+                <w:noProof/>
+                <w:sz w:val="24"/>
+                <w:szCs w:val="24"/>
+              </w:rPr>
+              <w:t>, kiểm tra quy định và ghi nhận</w:t>
+            </w:r>
+          </w:p>
+        </w:tc>
+        <w:tc>
+          <w:tcPr>
+            <w:tcW w:w="1870" w:type="dxa"/>
+            <w:vAlign w:val="center"/>
+          </w:tcPr>
+          <w:p>
+            <w:pPr>
+              <w:jc w:val="both"/>
+              <w:rPr>
+                <w:rFonts w:ascii="Times New Roman" w:hAnsi="Times New Roman" w:cs="Times New Roman"/>
+                <w:noProof/>
+                <w:sz w:val="24"/>
+                <w:szCs w:val="24"/>
+              </w:rPr>
+            </w:pPr>
+            <w:r>
+              <w:rPr>
+                <w:rFonts w:ascii="Times New Roman" w:hAnsi="Times New Roman" w:cs="Times New Roman"/>
+                <w:noProof/>
+                <w:sz w:val="24"/>
+                <w:szCs w:val="24"/>
+              </w:rPr>
+              <w:t xml:space="preserve">Cho phép huỷ, cập </w:t>
+            </w:r>
+            <w:r>
+              <w:rPr>
+                <w:rFonts w:ascii="Times New Roman" w:hAnsi="Times New Roman" w:cs="Times New Roman"/>
+                <w:noProof/>
+                <w:sz w:val="24"/>
+                <w:szCs w:val="24"/>
+              </w:rPr>
+              <w:t>nhật lại điểm của học sinh</w:t>
+            </w:r>
+          </w:p>
+        </w:tc>
+      </w:tr>
+      <w:tr>
+        <w:tc>
+          <w:tcPr>
+            <w:tcW w:w="643" w:type="dxa"/>
+            <w:vAlign w:val="center"/>
+          </w:tcPr>
+          <w:p>
+            <w:pPr>
+              <w:jc w:val="center"/>
+              <w:rPr>
+                <w:rFonts w:ascii="Times New Roman" w:hAnsi="Times New Roman" w:cs="Times New Roman"/>
+                <w:noProof/>
+                <w:sz w:val="24"/>
+                <w:szCs w:val="24"/>
+              </w:rPr>
+            </w:pPr>
+            <w:r>
+              <w:rPr>
+                <w:rFonts w:ascii="Times New Roman" w:hAnsi="Times New Roman" w:cs="Times New Roman"/>
+                <w:noProof/>
+                <w:sz w:val="24"/>
+                <w:szCs w:val="24"/>
+              </w:rPr>
+              <w:t>4</w:t>
+            </w:r>
+          </w:p>
+        </w:tc>
+        <w:tc>
+          <w:tcPr>
+            <w:tcW w:w="3097" w:type="dxa"/>
+            <w:vAlign w:val="center"/>
+          </w:tcPr>
+          <w:p>
+            <w:pPr>
+              <w:jc w:val="both"/>
+              <w:rPr>
+                <w:rFonts w:ascii="Times New Roman" w:hAnsi="Times New Roman" w:cs="Times New Roman"/>
+                <w:noProof/>
+                <w:sz w:val="24"/>
+                <w:szCs w:val="24"/>
+              </w:rPr>
+            </w:pPr>
+            <w:r>
+              <w:rPr>
+                <w:rFonts w:ascii="Times New Roman" w:hAnsi="Times New Roman" w:cs="Times New Roman"/>
+                <w:noProof/>
+                <w:sz w:val="24"/>
+                <w:szCs w:val="24"/>
+                <w:lang w:val="vi-VN"/>
+              </w:rPr>
+              <w:t>Lập bảng điểm học sinh</w:t>
+            </w:r>
+          </w:p>
+        </w:tc>
+        <w:tc>
+          <w:tcPr>
+            <w:tcW w:w="1870" w:type="dxa"/>
+            <w:vAlign w:val="center"/>
+          </w:tcPr>
+          <w:p>
+            <w:pPr>
+              <w:jc w:val="both"/>
+              <w:rPr>
+                <w:rFonts w:ascii="Times New Roman" w:hAnsi="Times New Roman" w:cs="Times New Roman"/>
+                <w:noProof/>
+                <w:sz w:val="24"/>
+                <w:szCs w:val="24"/>
+              </w:rPr>
+            </w:pPr>
+            <w:r>
+              <w:rPr>
+                <w:rFonts w:ascii="Times New Roman" w:hAnsi="Times New Roman" w:cs="Times New Roman"/>
+                <w:noProof/>
+                <w:sz w:val="24"/>
+                <w:szCs w:val="24"/>
+              </w:rPr>
+              <w:t>Cung cấp thông tin về học sinh cần lập bảng điểm, học kì, năn học</w:t>
+            </w:r>
+          </w:p>
+        </w:tc>
+        <w:tc>
+          <w:tcPr>
+            <w:tcW w:w="1870" w:type="dxa"/>
+            <w:vAlign w:val="center"/>
+          </w:tcPr>
+          <w:p>
+            <w:pPr>
+              <w:jc w:val="both"/>
+              <w:rPr>
+                <w:rFonts w:ascii="Times New Roman" w:hAnsi="Times New Roman" w:cs="Times New Roman"/>
+                <w:noProof/>
+                <w:sz w:val="24"/>
+                <w:szCs w:val="24"/>
+              </w:rPr>
+            </w:pPr>
+            <w:r>
+              <w:rPr>
+                <w:rFonts w:ascii="Times New Roman" w:hAnsi="Times New Roman" w:cs="Times New Roman"/>
+                <w:noProof/>
+                <w:sz w:val="24"/>
+                <w:szCs w:val="24"/>
+              </w:rPr>
+              <w:t>Tìm, tính toán, xuất thông tin liên quan</w:t>
+            </w:r>
+          </w:p>
+        </w:tc>
+        <w:tc>
+          <w:tcPr>
+            <w:tcW w:w="1870" w:type="dxa"/>
+            <w:vAlign w:val="center"/>
+          </w:tcPr>
+          <w:p>
+            <w:pPr>
+              <w:jc w:val="both"/>
+              <w:rPr>
+                <w:rFonts w:ascii="Times New Roman" w:hAnsi="Times New Roman" w:cs="Times New Roman"/>
+                <w:noProof/>
+                <w:sz w:val="24"/>
+                <w:szCs w:val="24"/>
+              </w:rPr>
+            </w:pPr>
+          </w:p>
+        </w:tc>
+      </w:tr>
+      <w:tr>
+        <w:tc>
+          <w:tcPr>
+            <w:tcW w:w="643" w:type="dxa"/>
+            <w:vAlign w:val="center"/>
+          </w:tcPr>
+          <w:p>
+            <w:pPr>
+              <w:jc w:val="center"/>
+              <w:rPr>
+                <w:rFonts w:ascii="Times New Roman" w:hAnsi="Times New Roman" w:cs="Times New Roman"/>
+                <w:noProof/>
+                <w:sz w:val="24"/>
+                <w:szCs w:val="24"/>
+              </w:rPr>
+            </w:pPr>
+            <w:r>
+              <w:rPr>
+                <w:rFonts w:ascii="Times New Roman" w:hAnsi="Times New Roman" w:cs="Times New Roman"/>
+                <w:noProof/>
+                <w:sz w:val="24"/>
+                <w:szCs w:val="24"/>
+              </w:rPr>
+              <w:lastRenderedPageBreak/>
+              <w:t>5</w:t>
+            </w:r>
+          </w:p>
+        </w:tc>
+        <w:tc>
+          <w:tcPr>
+            <w:tcW w:w="3097" w:type="dxa"/>
+            <w:vAlign w:val="center"/>
+          </w:tcPr>
+          <w:p>
+            <w:pPr>
+              <w:jc w:val="both"/>
+              <w:rPr>
+                <w:rFonts w:ascii="Times New Roman" w:hAnsi="Times New Roman" w:cs="Times New Roman"/>
+                <w:noProof/>
+                <w:sz w:val="24"/>
+                <w:szCs w:val="24"/>
+              </w:rPr>
+            </w:pPr>
+            <w:r>
+              <w:rPr>
+                <w:rFonts w:ascii="Times New Roman" w:hAnsi="Times New Roman" w:cs="Times New Roman"/>
+                <w:noProof/>
+                <w:sz w:val="24"/>
+                <w:szCs w:val="24"/>
+                <w:lang w:val="vi-VN"/>
+              </w:rPr>
+              <w:t>Lập bảng điểm</w:t>
+            </w:r>
+            <w:r>
+              <w:rPr>
+                <w:rFonts w:ascii="Times New Roman" w:hAnsi="Times New Roman" w:cs="Times New Roman"/>
+                <w:noProof/>
+                <w:sz w:val="24"/>
+                <w:szCs w:val="24"/>
+              </w:rPr>
+              <w:t xml:space="preserve"> môn học của lớp</w:t>
+            </w:r>
+            <w:r>
+              <w:rPr>
+                <w:rFonts w:ascii="Times New Roman" w:hAnsi="Times New Roman" w:cs="Times New Roman"/>
+                <w:noProof/>
+                <w:sz w:val="24"/>
+                <w:szCs w:val="24"/>
+              </w:rPr>
+              <w:t xml:space="preserve"> trong năm học</w:t>
+            </w:r>
+          </w:p>
+        </w:tc>
+        <w:tc>
+          <w:tcPr>
+            <w:tcW w:w="1870" w:type="dxa"/>
+            <w:vAlign w:val="center"/>
+          </w:tcPr>
+          <w:p>
+            <w:pPr>
+              <w:jc w:val="both"/>
+              <w:rPr>
+                <w:rFonts w:ascii="Times New Roman" w:hAnsi="Times New Roman" w:cs="Times New Roman"/>
+                <w:noProof/>
+                <w:sz w:val="24"/>
+                <w:szCs w:val="24"/>
+              </w:rPr>
+            </w:pPr>
+            <w:r>
+              <w:rPr>
+                <w:rFonts w:ascii="Times New Roman" w:hAnsi="Times New Roman" w:cs="Times New Roman"/>
+                <w:noProof/>
+                <w:sz w:val="24"/>
+                <w:szCs w:val="24"/>
+              </w:rPr>
+              <w:t>Cung cấp thông tin về lớp cần lập bảng điểm</w:t>
+            </w:r>
+            <w:r>
+              <w:rPr>
+                <w:rFonts w:ascii="Times New Roman" w:hAnsi="Times New Roman" w:cs="Times New Roman"/>
+                <w:noProof/>
+                <w:sz w:val="24"/>
+                <w:szCs w:val="24"/>
+              </w:rPr>
+              <w:t>, môn học</w:t>
+            </w:r>
+            <w:r>
+              <w:rPr>
+                <w:rFonts w:ascii="Times New Roman" w:hAnsi="Times New Roman" w:cs="Times New Roman"/>
+                <w:noProof/>
+                <w:sz w:val="24"/>
+                <w:szCs w:val="24"/>
+              </w:rPr>
+              <w:t>, năm học</w:t>
+            </w:r>
+          </w:p>
+        </w:tc>
+        <w:tc>
+          <w:tcPr>
+            <w:tcW w:w="1870" w:type="dxa"/>
+            <w:vAlign w:val="center"/>
+          </w:tcPr>
+          <w:p>
+            <w:pPr>
+              <w:jc w:val="both"/>
+              <w:rPr>
+                <w:rFonts w:ascii="Times New Roman" w:hAnsi="Times New Roman" w:cs="Times New Roman"/>
+                <w:noProof/>
+                <w:sz w:val="24"/>
+                <w:szCs w:val="24"/>
+              </w:rPr>
+            </w:pPr>
+            <w:r>
+              <w:rPr>
+                <w:rFonts w:ascii="Times New Roman" w:hAnsi="Times New Roman" w:cs="Times New Roman"/>
+                <w:noProof/>
+                <w:sz w:val="24"/>
+                <w:szCs w:val="24"/>
+              </w:rPr>
+              <w:t>Tìm, tính toán, xuất thông tin liên quan</w:t>
+            </w:r>
+          </w:p>
+        </w:tc>
+        <w:tc>
+          <w:tcPr>
+            <w:tcW w:w="1870" w:type="dxa"/>
+            <w:vAlign w:val="center"/>
+          </w:tcPr>
+          <w:p>
+            <w:pPr>
+              <w:jc w:val="both"/>
+              <w:rPr>
+                <w:rFonts w:ascii="Times New Roman" w:hAnsi="Times New Roman" w:cs="Times New Roman"/>
+                <w:noProof/>
+                <w:sz w:val="24"/>
+                <w:szCs w:val="24"/>
+              </w:rPr>
+            </w:pPr>
+          </w:p>
+        </w:tc>
+      </w:tr>
+      <w:tr>
+        <w:tc>
+          <w:tcPr>
+            <w:tcW w:w="643" w:type="dxa"/>
+            <w:vAlign w:val="center"/>
+          </w:tcPr>
+          <w:p>
+            <w:pPr>
+              <w:jc w:val="center"/>
+              <w:rPr>
+                <w:rFonts w:ascii="Times New Roman" w:hAnsi="Times New Roman" w:cs="Times New Roman"/>
+                <w:noProof/>
+                <w:sz w:val="24"/>
+                <w:szCs w:val="24"/>
+              </w:rPr>
+            </w:pPr>
+            <w:r>
+              <w:rPr>
+                <w:rFonts w:ascii="Times New Roman" w:hAnsi="Times New Roman" w:cs="Times New Roman"/>
+                <w:noProof/>
+                <w:sz w:val="24"/>
+                <w:szCs w:val="24"/>
+              </w:rPr>
+              <w:t>6</w:t>
+            </w:r>
+          </w:p>
+        </w:tc>
+        <w:tc>
+          <w:tcPr>
+            <w:tcW w:w="3097" w:type="dxa"/>
+            <w:vAlign w:val="center"/>
+          </w:tcPr>
+          <w:p>
+            <w:pPr>
+              <w:jc w:val="both"/>
+              <w:rPr>
+                <w:rFonts w:ascii="Times New Roman" w:hAnsi="Times New Roman" w:cs="Times New Roman"/>
+                <w:noProof/>
+                <w:sz w:val="24"/>
+                <w:szCs w:val="24"/>
+              </w:rPr>
+            </w:pPr>
+            <w:r>
+              <w:rPr>
+                <w:rFonts w:ascii="Times New Roman" w:hAnsi="Times New Roman" w:cs="Times New Roman"/>
+                <w:noProof/>
+                <w:sz w:val="24"/>
+                <w:szCs w:val="24"/>
+                <w:lang w:val="vi-VN"/>
+              </w:rPr>
+              <w:t>Tra cứu học sinh</w:t>
+            </w:r>
+          </w:p>
+        </w:tc>
+        <w:tc>
+          <w:tcPr>
+            <w:tcW w:w="1870" w:type="dxa"/>
+            <w:vAlign w:val="center"/>
+          </w:tcPr>
+          <w:p>
+            <w:pPr>
+              <w:jc w:val="both"/>
+              <w:rPr>
+                <w:rFonts w:ascii="Times New Roman" w:hAnsi="Times New Roman" w:cs="Times New Roman"/>
+                <w:noProof/>
+                <w:sz w:val="24"/>
+                <w:szCs w:val="24"/>
+              </w:rPr>
+            </w:pPr>
+            <w:r>
+              <w:rPr>
+                <w:rFonts w:ascii="Times New Roman" w:hAnsi="Times New Roman" w:cs="Times New Roman"/>
+                <w:noProof/>
+                <w:sz w:val="24"/>
+                <w:szCs w:val="24"/>
+              </w:rPr>
+              <w:t>Cung cấp thông tin về họ tên, lớp, SĐT,… của học sinh</w:t>
+            </w:r>
+          </w:p>
+        </w:tc>
+        <w:tc>
+          <w:tcPr>
+            <w:tcW w:w="1870" w:type="dxa"/>
+            <w:vAlign w:val="center"/>
+          </w:tcPr>
+          <w:p>
+            <w:pPr>
+              <w:jc w:val="both"/>
+              <w:rPr>
+                <w:rFonts w:ascii="Times New Roman" w:hAnsi="Times New Roman" w:cs="Times New Roman"/>
+                <w:noProof/>
+                <w:sz w:val="24"/>
+                <w:szCs w:val="24"/>
+              </w:rPr>
+            </w:pPr>
+            <w:r>
+              <w:rPr>
+                <w:rFonts w:ascii="Times New Roman" w:hAnsi="Times New Roman" w:cs="Times New Roman"/>
+                <w:noProof/>
+                <w:sz w:val="24"/>
+                <w:szCs w:val="24"/>
+              </w:rPr>
+              <w:t>Tìm, xuất thông tin liên quan</w:t>
+            </w:r>
+          </w:p>
+        </w:tc>
+        <w:tc>
+          <w:tcPr>
+            <w:tcW w:w="1870" w:type="dxa"/>
+            <w:vAlign w:val="center"/>
+          </w:tcPr>
+          <w:p>
+            <w:pPr>
+              <w:jc w:val="both"/>
+              <w:rPr>
+                <w:rFonts w:ascii="Times New Roman" w:hAnsi="Times New Roman" w:cs="Times New Roman"/>
+                <w:noProof/>
+                <w:sz w:val="24"/>
+                <w:szCs w:val="24"/>
+              </w:rPr>
+            </w:pPr>
+          </w:p>
+        </w:tc>
+      </w:tr>
+      <w:tr>
+        <w:tc>
+          <w:tcPr>
+            <w:tcW w:w="643" w:type="dxa"/>
+            <w:vAlign w:val="center"/>
+          </w:tcPr>
+          <w:p>
+            <w:pPr>
+              <w:jc w:val="center"/>
+              <w:rPr>
+                <w:rFonts w:ascii="Times New Roman" w:hAnsi="Times New Roman" w:cs="Times New Roman"/>
+                <w:noProof/>
+                <w:sz w:val="24"/>
+                <w:szCs w:val="24"/>
+              </w:rPr>
+            </w:pPr>
+            <w:r>
+              <w:rPr>
+                <w:rFonts w:ascii="Times New Roman" w:hAnsi="Times New Roman" w:cs="Times New Roman"/>
+                <w:noProof/>
+                <w:sz w:val="24"/>
+                <w:szCs w:val="24"/>
+              </w:rPr>
+              <w:t>7</w:t>
+            </w:r>
+          </w:p>
+        </w:tc>
+        <w:tc>
+          <w:tcPr>
+            <w:tcW w:w="3097" w:type="dxa"/>
+            <w:vAlign w:val="center"/>
+          </w:tcPr>
+          <w:p>
+            <w:pPr>
+              <w:jc w:val="both"/>
+              <w:rPr>
+                <w:rFonts w:ascii="Times New Roman" w:hAnsi="Times New Roman" w:cs="Times New Roman"/>
+                <w:noProof/>
+                <w:sz w:val="24"/>
+                <w:szCs w:val="24"/>
+              </w:rPr>
+            </w:pPr>
+            <w:r>
+              <w:rPr>
+                <w:rFonts w:ascii="Times New Roman" w:hAnsi="Times New Roman" w:cs="Times New Roman"/>
+                <w:noProof/>
+                <w:sz w:val="24"/>
+                <w:szCs w:val="24"/>
+              </w:rPr>
+              <w:t>Lập</w:t>
+            </w:r>
+            <w:r>
+              <w:rPr>
+                <w:rFonts w:ascii="Times New Roman" w:hAnsi="Times New Roman" w:cs="Times New Roman"/>
+                <w:noProof/>
+                <w:sz w:val="24"/>
+                <w:szCs w:val="24"/>
+                <w:lang w:val="vi-VN"/>
+              </w:rPr>
+              <w:t xml:space="preserve"> bảng điểm </w:t>
+            </w:r>
+            <w:r>
+              <w:rPr>
+                <w:rFonts w:ascii="Times New Roman" w:hAnsi="Times New Roman" w:cs="Times New Roman"/>
+                <w:noProof/>
+                <w:sz w:val="24"/>
+                <w:szCs w:val="24"/>
+              </w:rPr>
+              <w:t>tổng kết lớp</w:t>
+            </w:r>
+          </w:p>
+        </w:tc>
+        <w:tc>
+          <w:tcPr>
+            <w:tcW w:w="1870" w:type="dxa"/>
+            <w:vAlign w:val="center"/>
+          </w:tcPr>
+          <w:p>
+            <w:pPr>
+              <w:jc w:val="both"/>
+              <w:rPr>
+                <w:rFonts w:ascii="Times New Roman" w:hAnsi="Times New Roman" w:cs="Times New Roman"/>
+                <w:noProof/>
+                <w:sz w:val="24"/>
+                <w:szCs w:val="24"/>
+              </w:rPr>
+            </w:pPr>
+            <w:r>
+              <w:rPr>
+                <w:rFonts w:ascii="Times New Roman" w:hAnsi="Times New Roman" w:cs="Times New Roman"/>
+                <w:noProof/>
+                <w:sz w:val="24"/>
+                <w:szCs w:val="24"/>
+              </w:rPr>
+              <w:t>Cung cấp thông tin về lớp, học kì, năm học</w:t>
+            </w:r>
+          </w:p>
+        </w:tc>
+        <w:tc>
+          <w:tcPr>
+            <w:tcW w:w="1870" w:type="dxa"/>
+            <w:vAlign w:val="center"/>
+          </w:tcPr>
+          <w:p>
+            <w:pPr>
+              <w:jc w:val="both"/>
+              <w:rPr>
+                <w:rFonts w:ascii="Times New Roman" w:hAnsi="Times New Roman" w:cs="Times New Roman"/>
+                <w:noProof/>
+                <w:sz w:val="24"/>
+                <w:szCs w:val="24"/>
+              </w:rPr>
+            </w:pPr>
+            <w:r>
+              <w:rPr>
+                <w:rFonts w:ascii="Times New Roman" w:hAnsi="Times New Roman" w:cs="Times New Roman"/>
+                <w:noProof/>
+                <w:sz w:val="24"/>
+                <w:szCs w:val="24"/>
+              </w:rPr>
+              <w:t>Tìm, tính toán, xuất thông tin liên quan</w:t>
+            </w:r>
+          </w:p>
+        </w:tc>
+        <w:tc>
+          <w:tcPr>
+            <w:tcW w:w="1870" w:type="dxa"/>
+            <w:vAlign w:val="center"/>
+          </w:tcPr>
+          <w:p>
+            <w:pPr>
+              <w:jc w:val="both"/>
+              <w:rPr>
+                <w:rFonts w:ascii="Times New Roman" w:hAnsi="Times New Roman" w:cs="Times New Roman"/>
+                <w:noProof/>
+                <w:sz w:val="24"/>
+                <w:szCs w:val="24"/>
+              </w:rPr>
+            </w:pPr>
+          </w:p>
+        </w:tc>
+      </w:tr>
+      <w:tr>
+        <w:tc>
+          <w:tcPr>
+            <w:tcW w:w="643" w:type="dxa"/>
+            <w:vAlign w:val="center"/>
+          </w:tcPr>
+          <w:p>
+            <w:pPr>
+              <w:jc w:val="center"/>
+              <w:rPr>
+                <w:rFonts w:ascii="Times New Roman" w:hAnsi="Times New Roman" w:cs="Times New Roman"/>
+                <w:noProof/>
+                <w:sz w:val="24"/>
+                <w:szCs w:val="24"/>
+              </w:rPr>
+            </w:pPr>
+            <w:r>
+              <w:rPr>
+                <w:rFonts w:ascii="Times New Roman" w:hAnsi="Times New Roman" w:cs="Times New Roman"/>
+                <w:noProof/>
+                <w:sz w:val="24"/>
+                <w:szCs w:val="24"/>
+              </w:rPr>
+              <w:t>8</w:t>
+            </w:r>
+          </w:p>
+        </w:tc>
+        <w:tc>
+          <w:tcPr>
+            <w:tcW w:w="3097" w:type="dxa"/>
+            <w:vAlign w:val="center"/>
+          </w:tcPr>
+          <w:p>
+            <w:pPr>
+              <w:jc w:val="both"/>
+              <w:rPr>
+                <w:rFonts w:ascii="Times New Roman" w:hAnsi="Times New Roman" w:cs="Times New Roman"/>
+                <w:noProof/>
+                <w:sz w:val="24"/>
+                <w:szCs w:val="24"/>
+              </w:rPr>
+            </w:pPr>
+            <w:r>
+              <w:rPr>
+                <w:rFonts w:ascii="Times New Roman" w:hAnsi="Times New Roman" w:cs="Times New Roman"/>
+                <w:noProof/>
+                <w:sz w:val="24"/>
+                <w:szCs w:val="24"/>
+                <w:lang w:val="vi-VN"/>
+              </w:rPr>
+              <w:t>Lập báo cáo tổng kết</w:t>
+            </w:r>
+          </w:p>
+        </w:tc>
+        <w:tc>
+          <w:tcPr>
+            <w:tcW w:w="1870" w:type="dxa"/>
+            <w:vAlign w:val="center"/>
+          </w:tcPr>
+          <w:p>
+            <w:pPr>
+              <w:jc w:val="both"/>
+              <w:rPr>
+                <w:rFonts w:ascii="Times New Roman" w:hAnsi="Times New Roman" w:cs="Times New Roman"/>
+                <w:noProof/>
+                <w:sz w:val="24"/>
+                <w:szCs w:val="24"/>
+              </w:rPr>
+            </w:pPr>
+            <w:r>
+              <w:rPr>
+                <w:rFonts w:ascii="Times New Roman" w:hAnsi="Times New Roman" w:cs="Times New Roman"/>
+                <w:noProof/>
+                <w:sz w:val="24"/>
+                <w:szCs w:val="24"/>
+              </w:rPr>
+              <w:t>Cung cấp thông tin về học kì, năm học</w:t>
+            </w:r>
+          </w:p>
+        </w:tc>
+        <w:tc>
+          <w:tcPr>
+            <w:tcW w:w="1870" w:type="dxa"/>
+            <w:vAlign w:val="center"/>
+          </w:tcPr>
+          <w:p>
+            <w:pPr>
+              <w:jc w:val="both"/>
+              <w:rPr>
+                <w:rFonts w:ascii="Times New Roman" w:hAnsi="Times New Roman" w:cs="Times New Roman"/>
+                <w:noProof/>
+                <w:sz w:val="24"/>
+                <w:szCs w:val="24"/>
+              </w:rPr>
+            </w:pPr>
+            <w:r>
+              <w:rPr>
+                <w:rFonts w:ascii="Times New Roman" w:hAnsi="Times New Roman" w:cs="Times New Roman"/>
+                <w:noProof/>
+                <w:sz w:val="24"/>
+                <w:szCs w:val="24"/>
+              </w:rPr>
+              <w:t>Tìm, tính toán, xuất thông tin liên quan</w:t>
+            </w:r>
+          </w:p>
+        </w:tc>
+        <w:tc>
+          <w:tcPr>
+            <w:tcW w:w="1870" w:type="dxa"/>
+            <w:vAlign w:val="center"/>
+          </w:tcPr>
+          <w:p>
+            <w:pPr>
+              <w:jc w:val="both"/>
+              <w:rPr>
+                <w:rFonts w:ascii="Times New Roman" w:hAnsi="Times New Roman" w:cs="Times New Roman"/>
+                <w:noProof/>
+                <w:sz w:val="24"/>
+                <w:szCs w:val="24"/>
+              </w:rPr>
+            </w:pPr>
+          </w:p>
+        </w:tc>
+      </w:tr>
+    </w:tbl>
+    <w:p>
+      <w:pPr>
+        <w:rPr>
+          <w:rFonts w:ascii="Times New Roman" w:hAnsi="Times New Roman" w:cs="Times New Roman"/>
+          <w:noProof/>
+          <w:sz w:val="24"/>
+          <w:szCs w:val="24"/>
+          <w:lang w:val="vi-VN"/>
+        </w:rPr>
+      </w:pPr>
+    </w:p>
+    <w:p>
+      <w:pPr>
+        <w:rPr>
+          <w:rFonts w:ascii="Times New Roman" w:hAnsi="Times New Roman" w:cs="Times New Roman"/>
+          <w:noProof/>
+          <w:sz w:val="24"/>
+          <w:szCs w:val="24"/>
+          <w:lang w:val="vi-VN"/>
+        </w:rPr>
+      </w:pPr>
       <w:r>
         <w:rPr>
           <w:rFonts w:ascii="Times New Roman" w:hAnsi="Times New Roman" w:cs="Times New Roman"/>
@@ -15767,7 +17081,6 @@
               </w:tabs>
             </w:pPr>
             <w:r>
-              <w:lastRenderedPageBreak/>
               <w:t>CCCD/Số định danh:</w:t>
             </w:r>
             <w:r>
@@ -15894,6 +17207,7 @@
           <w:sz w:val="24"/>
           <w:szCs w:val="24"/>
         </w:rPr>
+        <w:lastRenderedPageBreak/>
         <w:drawing>
           <wp:inline distT="0" distB="0" distL="0" distR="0" wp14:anchorId="3F3F4E91" wp14:editId="7AB5DAA0">
             <wp:extent cx="5943600" cy="3175635"/>
@@ -16360,131 +17674,131 @@
           <w:szCs w:val="24"/>
           <w:lang w:val="vi-VN"/>
         </w:rPr>
+        <w:t xml:space="preserve">Bước 5: Kiểm tra Tuổi tối thiểu &lt;= tuổi học sinh &lt;= tuổi tối </w:t>
+      </w:r>
+      <w:r>
+        <w:rPr>
+          <w:rFonts w:ascii="Times New Roman" w:hAnsi="Times New Roman" w:cs="Times New Roman"/>
+          <w:noProof/>
+          <w:sz w:val="24"/>
+          <w:szCs w:val="24"/>
+          <w:lang w:val="vi-VN"/>
+        </w:rPr>
+        <w:t>đa.</w:t>
+      </w:r>
+    </w:p>
+    <w:p>
+      <w:pPr>
+        <w:rPr>
+          <w:rFonts w:ascii="Times New Roman" w:hAnsi="Times New Roman" w:cs="Times New Roman"/>
+          <w:noProof/>
+          <w:sz w:val="24"/>
+          <w:szCs w:val="24"/>
+          <w:lang w:val="vi-VN"/>
+        </w:rPr>
+      </w:pPr>
+      <w:r>
+        <w:rPr>
+          <w:rFonts w:ascii="Times New Roman" w:hAnsi="Times New Roman" w:cs="Times New Roman"/>
+          <w:noProof/>
+          <w:sz w:val="24"/>
+          <w:szCs w:val="24"/>
+          <w:lang w:val="vi-VN"/>
+        </w:rPr>
+        <w:t xml:space="preserve">Bước 6: Nếu không thỏa qui định thì tới bước </w:t>
+      </w:r>
+      <w:r>
+        <w:rPr>
+          <w:rFonts w:ascii="Times New Roman" w:hAnsi="Times New Roman" w:cs="Times New Roman"/>
+          <w:noProof/>
+          <w:sz w:val="24"/>
+          <w:szCs w:val="24"/>
+          <w:lang w:val="vi-VN"/>
+        </w:rPr>
+        <w:t>10.</w:t>
+      </w:r>
+    </w:p>
+    <w:p>
+      <w:pPr>
+        <w:rPr>
+          <w:rFonts w:ascii="Times New Roman" w:hAnsi="Times New Roman" w:cs="Times New Roman"/>
+          <w:noProof/>
+          <w:sz w:val="24"/>
+          <w:szCs w:val="24"/>
+          <w:lang w:val="vi-VN"/>
+        </w:rPr>
+      </w:pPr>
+      <w:r>
+        <w:rPr>
+          <w:rFonts w:ascii="Times New Roman" w:hAnsi="Times New Roman" w:cs="Times New Roman"/>
+          <w:noProof/>
+          <w:sz w:val="24"/>
+          <w:szCs w:val="24"/>
+          <w:lang w:val="vi-VN"/>
+        </w:rPr>
+        <w:t xml:space="preserve">Bước 7: Lưu D4 xuống bộ nhớ </w:t>
+      </w:r>
+      <w:r>
+        <w:rPr>
+          <w:rFonts w:ascii="Times New Roman" w:hAnsi="Times New Roman" w:cs="Times New Roman"/>
+          <w:noProof/>
+          <w:sz w:val="24"/>
+          <w:szCs w:val="24"/>
+          <w:lang w:val="vi-VN"/>
+        </w:rPr>
+        <w:t>phụ.</w:t>
+      </w:r>
+    </w:p>
+    <w:p>
+      <w:pPr>
+        <w:rPr>
+          <w:rFonts w:ascii="Times New Roman" w:hAnsi="Times New Roman" w:cs="Times New Roman"/>
+          <w:noProof/>
+          <w:sz w:val="24"/>
+          <w:szCs w:val="24"/>
+          <w:lang w:val="vi-VN"/>
+        </w:rPr>
+      </w:pPr>
+      <w:r>
+        <w:rPr>
+          <w:rFonts w:ascii="Times New Roman" w:hAnsi="Times New Roman" w:cs="Times New Roman"/>
+          <w:noProof/>
+          <w:sz w:val="24"/>
+          <w:szCs w:val="24"/>
+          <w:lang w:val="vi-VN"/>
+        </w:rPr>
+        <w:t>Bước 8: Xuất D5 ra máy in (Nếu có yêu cầu)</w:t>
+      </w:r>
+      <w:r>
+        <w:rPr>
+          <w:rFonts w:ascii="Times New Roman" w:hAnsi="Times New Roman" w:cs="Times New Roman"/>
+          <w:noProof/>
+          <w:sz w:val="24"/>
+          <w:szCs w:val="24"/>
+          <w:lang w:val="vi-VN"/>
+        </w:rPr>
+        <w:t>.</w:t>
+      </w:r>
+    </w:p>
+    <w:p>
+      <w:pPr>
+        <w:rPr>
+          <w:rFonts w:ascii="Times New Roman" w:hAnsi="Times New Roman" w:cs="Times New Roman"/>
+          <w:noProof/>
+          <w:sz w:val="24"/>
+          <w:szCs w:val="24"/>
+          <w:lang w:val="vi-VN"/>
+        </w:rPr>
+      </w:pPr>
+      <w:r>
+        <w:rPr>
+          <w:rFonts w:ascii="Times New Roman" w:hAnsi="Times New Roman" w:cs="Times New Roman"/>
+          <w:noProof/>
+          <w:sz w:val="24"/>
+          <w:szCs w:val="24"/>
+          <w:lang w:val="vi-VN"/>
+        </w:rPr>
         <w:lastRenderedPageBreak/>
-        <w:t xml:space="preserve">Bước 5: Kiểm tra Tuổi tối thiểu &lt;= tuổi học sinh &lt;= tuổi tối </w:t>
-      </w:r>
-      <w:r>
-        <w:rPr>
-          <w:rFonts w:ascii="Times New Roman" w:hAnsi="Times New Roman" w:cs="Times New Roman"/>
-          <w:noProof/>
-          <w:sz w:val="24"/>
-          <w:szCs w:val="24"/>
-          <w:lang w:val="vi-VN"/>
-        </w:rPr>
-        <w:t>đa.</w:t>
-      </w:r>
-    </w:p>
-    <w:p>
-      <w:pPr>
-        <w:rPr>
-          <w:rFonts w:ascii="Times New Roman" w:hAnsi="Times New Roman" w:cs="Times New Roman"/>
-          <w:noProof/>
-          <w:sz w:val="24"/>
-          <w:szCs w:val="24"/>
-          <w:lang w:val="vi-VN"/>
-        </w:rPr>
-      </w:pPr>
-      <w:r>
-        <w:rPr>
-          <w:rFonts w:ascii="Times New Roman" w:hAnsi="Times New Roman" w:cs="Times New Roman"/>
-          <w:noProof/>
-          <w:sz w:val="24"/>
-          <w:szCs w:val="24"/>
-          <w:lang w:val="vi-VN"/>
-        </w:rPr>
-        <w:t xml:space="preserve">Bước 6: Nếu không thỏa qui định thì tới bước </w:t>
-      </w:r>
-      <w:r>
-        <w:rPr>
-          <w:rFonts w:ascii="Times New Roman" w:hAnsi="Times New Roman" w:cs="Times New Roman"/>
-          <w:noProof/>
-          <w:sz w:val="24"/>
-          <w:szCs w:val="24"/>
-          <w:lang w:val="vi-VN"/>
-        </w:rPr>
-        <w:t>10.</w:t>
-      </w:r>
-    </w:p>
-    <w:p>
-      <w:pPr>
-        <w:rPr>
-          <w:rFonts w:ascii="Times New Roman" w:hAnsi="Times New Roman" w:cs="Times New Roman"/>
-          <w:noProof/>
-          <w:sz w:val="24"/>
-          <w:szCs w:val="24"/>
-          <w:lang w:val="vi-VN"/>
-        </w:rPr>
-      </w:pPr>
-      <w:r>
-        <w:rPr>
-          <w:rFonts w:ascii="Times New Roman" w:hAnsi="Times New Roman" w:cs="Times New Roman"/>
-          <w:noProof/>
-          <w:sz w:val="24"/>
-          <w:szCs w:val="24"/>
-          <w:lang w:val="vi-VN"/>
-        </w:rPr>
-        <w:t xml:space="preserve">Bước 7: Lưu D4 xuống bộ nhớ </w:t>
-      </w:r>
-      <w:r>
-        <w:rPr>
-          <w:rFonts w:ascii="Times New Roman" w:hAnsi="Times New Roman" w:cs="Times New Roman"/>
-          <w:noProof/>
-          <w:sz w:val="24"/>
-          <w:szCs w:val="24"/>
-          <w:lang w:val="vi-VN"/>
-        </w:rPr>
-        <w:t>phụ.</w:t>
-      </w:r>
-    </w:p>
-    <w:p>
-      <w:pPr>
-        <w:rPr>
-          <w:rFonts w:ascii="Times New Roman" w:hAnsi="Times New Roman" w:cs="Times New Roman"/>
-          <w:noProof/>
-          <w:sz w:val="24"/>
-          <w:szCs w:val="24"/>
-          <w:lang w:val="vi-VN"/>
-        </w:rPr>
-      </w:pPr>
-      <w:r>
-        <w:rPr>
-          <w:rFonts w:ascii="Times New Roman" w:hAnsi="Times New Roman" w:cs="Times New Roman"/>
-          <w:noProof/>
-          <w:sz w:val="24"/>
-          <w:szCs w:val="24"/>
-          <w:lang w:val="vi-VN"/>
-        </w:rPr>
-        <w:t>Bước 8: Xuất D5 ra máy in (Nếu có yêu cầu)</w:t>
-      </w:r>
-      <w:r>
-        <w:rPr>
-          <w:rFonts w:ascii="Times New Roman" w:hAnsi="Times New Roman" w:cs="Times New Roman"/>
-          <w:noProof/>
-          <w:sz w:val="24"/>
-          <w:szCs w:val="24"/>
-          <w:lang w:val="vi-VN"/>
-        </w:rPr>
-        <w:t>.</w:t>
-      </w:r>
-    </w:p>
-    <w:p>
-      <w:pPr>
-        <w:rPr>
-          <w:rFonts w:ascii="Times New Roman" w:hAnsi="Times New Roman" w:cs="Times New Roman"/>
-          <w:noProof/>
-          <w:sz w:val="24"/>
-          <w:szCs w:val="24"/>
-          <w:lang w:val="vi-VN"/>
-        </w:rPr>
-      </w:pPr>
-      <w:r>
-        <w:rPr>
-          <w:rFonts w:ascii="Times New Roman" w:hAnsi="Times New Roman" w:cs="Times New Roman"/>
-          <w:noProof/>
-          <w:sz w:val="24"/>
-          <w:szCs w:val="24"/>
-          <w:lang w:val="vi-VN"/>
-        </w:rPr>
         <w:t xml:space="preserve">Bước 9: Đóng kết nối cơ sở dữ </w:t>
       </w:r>
       <w:r>
@@ -17397,117 +18711,117 @@
           <w:szCs w:val="24"/>
           <w:lang w:val="vi-VN"/>
         </w:rPr>
+        <w:t xml:space="preserve">+ D1: </w:t>
+      </w:r>
+      <w:r>
+        <w:rPr>
+          <w:rFonts w:ascii="Times New Roman" w:hAnsi="Times New Roman" w:cs="Times New Roman"/>
+          <w:noProof/>
+          <w:sz w:val="24"/>
+          <w:szCs w:val="24"/>
+        </w:rPr>
+        <w:t>Năm học, khối, l</w:t>
+      </w:r>
+      <w:r>
+        <w:rPr>
+          <w:rFonts w:ascii="Times New Roman" w:hAnsi="Times New Roman" w:cs="Times New Roman"/>
+          <w:noProof/>
+          <w:sz w:val="24"/>
+          <w:szCs w:val="24"/>
+          <w:lang w:val="vi-VN"/>
+        </w:rPr>
+        <w:t>ớ</w:t>
+      </w:r>
+      <w:r>
+        <w:rPr>
+          <w:rFonts w:ascii="Times New Roman" w:hAnsi="Times New Roman" w:cs="Times New Roman"/>
+          <w:noProof/>
+          <w:sz w:val="24"/>
+          <w:szCs w:val="24"/>
+          <w:lang w:val="vi-VN"/>
+        </w:rPr>
+        <w:t>p</w:t>
+      </w:r>
+      <w:r>
+        <w:rPr>
+          <w:rFonts w:ascii="Times New Roman" w:hAnsi="Times New Roman" w:cs="Times New Roman"/>
+          <w:noProof/>
+          <w:sz w:val="24"/>
+          <w:szCs w:val="24"/>
+          <w:lang w:val="vi-VN"/>
+        </w:rPr>
+        <w:t>, họ và tên, giới tính, năm sinh, địa chỉ</w:t>
+      </w:r>
+      <w:r>
+        <w:rPr>
+          <w:rFonts w:ascii="Times New Roman" w:hAnsi="Times New Roman" w:cs="Times New Roman"/>
+          <w:noProof/>
+          <w:sz w:val="24"/>
+          <w:szCs w:val="24"/>
+        </w:rPr>
+        <w:t>, SĐT</w:t>
+      </w:r>
+      <w:r>
+        <w:rPr>
+          <w:rFonts w:ascii="Times New Roman" w:hAnsi="Times New Roman" w:cs="Times New Roman"/>
+          <w:noProof/>
+          <w:sz w:val="24"/>
+          <w:szCs w:val="24"/>
+          <w:lang w:val="vi-VN"/>
+        </w:rPr>
+        <w:t xml:space="preserve"> của từng học sinh</w:t>
+      </w:r>
+      <w:r>
+        <w:rPr>
+          <w:rFonts w:ascii="Times New Roman" w:hAnsi="Times New Roman" w:cs="Times New Roman"/>
+          <w:noProof/>
+          <w:sz w:val="24"/>
+          <w:szCs w:val="24"/>
+          <w:lang w:val="vi-VN"/>
+        </w:rPr>
+        <w:t xml:space="preserve"> trong lớp</w:t>
+      </w:r>
+    </w:p>
+    <w:p>
+      <w:pPr>
+        <w:rPr>
+          <w:rFonts w:ascii="Times New Roman" w:hAnsi="Times New Roman" w:cs="Times New Roman"/>
+          <w:noProof/>
+          <w:sz w:val="24"/>
+          <w:szCs w:val="24"/>
+          <w:lang w:val="vi-VN"/>
+        </w:rPr>
+      </w:pPr>
+      <w:r>
+        <w:rPr>
+          <w:rFonts w:ascii="Times New Roman" w:hAnsi="Times New Roman" w:cs="Times New Roman"/>
+          <w:noProof/>
+          <w:sz w:val="24"/>
+          <w:szCs w:val="24"/>
+          <w:lang w:val="vi-VN"/>
+        </w:rPr>
+        <w:t>+ D2: Không có</w:t>
+      </w:r>
+    </w:p>
+    <w:p>
+      <w:pPr>
+        <w:rPr>
+          <w:rFonts w:ascii="Times New Roman" w:hAnsi="Times New Roman" w:cs="Times New Roman"/>
+          <w:noProof/>
+          <w:sz w:val="24"/>
+          <w:szCs w:val="24"/>
+          <w:lang w:val="vi-VN"/>
+        </w:rPr>
+      </w:pPr>
+      <w:r>
+        <w:rPr>
+          <w:rFonts w:ascii="Times New Roman" w:hAnsi="Times New Roman" w:cs="Times New Roman"/>
+          <w:noProof/>
+          <w:sz w:val="24"/>
+          <w:szCs w:val="24"/>
+          <w:lang w:val="vi-VN"/>
+        </w:rPr>
         <w:lastRenderedPageBreak/>
-        <w:t xml:space="preserve">+ D1: </w:t>
-      </w:r>
-      <w:r>
-        <w:rPr>
-          <w:rFonts w:ascii="Times New Roman" w:hAnsi="Times New Roman" w:cs="Times New Roman"/>
-          <w:noProof/>
-          <w:sz w:val="24"/>
-          <w:szCs w:val="24"/>
-        </w:rPr>
-        <w:t>Năm học, khối, l</w:t>
-      </w:r>
-      <w:r>
-        <w:rPr>
-          <w:rFonts w:ascii="Times New Roman" w:hAnsi="Times New Roman" w:cs="Times New Roman"/>
-          <w:noProof/>
-          <w:sz w:val="24"/>
-          <w:szCs w:val="24"/>
-          <w:lang w:val="vi-VN"/>
-        </w:rPr>
-        <w:t>ớ</w:t>
-      </w:r>
-      <w:r>
-        <w:rPr>
-          <w:rFonts w:ascii="Times New Roman" w:hAnsi="Times New Roman" w:cs="Times New Roman"/>
-          <w:noProof/>
-          <w:sz w:val="24"/>
-          <w:szCs w:val="24"/>
-          <w:lang w:val="vi-VN"/>
-        </w:rPr>
-        <w:t>p</w:t>
-      </w:r>
-      <w:r>
-        <w:rPr>
-          <w:rFonts w:ascii="Times New Roman" w:hAnsi="Times New Roman" w:cs="Times New Roman"/>
-          <w:noProof/>
-          <w:sz w:val="24"/>
-          <w:szCs w:val="24"/>
-          <w:lang w:val="vi-VN"/>
-        </w:rPr>
-        <w:t>, họ và tên, giới tính, năm sinh, địa chỉ</w:t>
-      </w:r>
-      <w:r>
-        <w:rPr>
-          <w:rFonts w:ascii="Times New Roman" w:hAnsi="Times New Roman" w:cs="Times New Roman"/>
-          <w:noProof/>
-          <w:sz w:val="24"/>
-          <w:szCs w:val="24"/>
-        </w:rPr>
-        <w:t>, SĐT</w:t>
-      </w:r>
-      <w:r>
-        <w:rPr>
-          <w:rFonts w:ascii="Times New Roman" w:hAnsi="Times New Roman" w:cs="Times New Roman"/>
-          <w:noProof/>
-          <w:sz w:val="24"/>
-          <w:szCs w:val="24"/>
-          <w:lang w:val="vi-VN"/>
-        </w:rPr>
-        <w:t xml:space="preserve"> của từng học sinh</w:t>
-      </w:r>
-      <w:r>
-        <w:rPr>
-          <w:rFonts w:ascii="Times New Roman" w:hAnsi="Times New Roman" w:cs="Times New Roman"/>
-          <w:noProof/>
-          <w:sz w:val="24"/>
-          <w:szCs w:val="24"/>
-          <w:lang w:val="vi-VN"/>
-        </w:rPr>
-        <w:t xml:space="preserve"> trong lớp</w:t>
-      </w:r>
-    </w:p>
-    <w:p>
-      <w:pPr>
-        <w:rPr>
-          <w:rFonts w:ascii="Times New Roman" w:hAnsi="Times New Roman" w:cs="Times New Roman"/>
-          <w:noProof/>
-          <w:sz w:val="24"/>
-          <w:szCs w:val="24"/>
-          <w:lang w:val="vi-VN"/>
-        </w:rPr>
-      </w:pPr>
-      <w:r>
-        <w:rPr>
-          <w:rFonts w:ascii="Times New Roman" w:hAnsi="Times New Roman" w:cs="Times New Roman"/>
-          <w:noProof/>
-          <w:sz w:val="24"/>
-          <w:szCs w:val="24"/>
-          <w:lang w:val="vi-VN"/>
-        </w:rPr>
-        <w:t>+ D2: Không có</w:t>
-      </w:r>
-    </w:p>
-    <w:p>
-      <w:pPr>
-        <w:rPr>
-          <w:rFonts w:ascii="Times New Roman" w:hAnsi="Times New Roman" w:cs="Times New Roman"/>
-          <w:noProof/>
-          <w:sz w:val="24"/>
-          <w:szCs w:val="24"/>
-          <w:lang w:val="vi-VN"/>
-        </w:rPr>
-      </w:pPr>
-      <w:r>
-        <w:rPr>
-          <w:rFonts w:ascii="Times New Roman" w:hAnsi="Times New Roman" w:cs="Times New Roman"/>
-          <w:noProof/>
-          <w:sz w:val="24"/>
-          <w:szCs w:val="24"/>
-          <w:lang w:val="vi-VN"/>
-        </w:rPr>
         <w:t>+ D3: Danh sách các khố</w:t>
       </w:r>
       <w:r>
@@ -18687,7 +20001,6 @@
               </w:tabs>
             </w:pPr>
             <w:r>
-              <w:lastRenderedPageBreak/>
               <w:t xml:space="preserve">Số lượng </w:t>
             </w:r>
             <w:r>
@@ -19287,6 +20600,7 @@
           <w:sz w:val="24"/>
           <w:szCs w:val="24"/>
         </w:rPr>
+        <w:lastRenderedPageBreak/>
         <w:t xml:space="preserve">Qui định: </w:t>
       </w:r>
       <w:r>
@@ -19741,57 +21055,57 @@
           <w:szCs w:val="24"/>
           <w:lang w:val="vi-VN"/>
         </w:rPr>
+        <w:t>+ D2: Không có</w:t>
+      </w:r>
+    </w:p>
+    <w:p>
+      <w:pPr>
+        <w:rPr>
+          <w:rFonts w:ascii="Times New Roman" w:hAnsi="Times New Roman" w:cs="Times New Roman"/>
+          <w:noProof/>
+          <w:sz w:val="24"/>
+          <w:szCs w:val="24"/>
+          <w:lang w:val="vi-VN"/>
+        </w:rPr>
+      </w:pPr>
+      <w:r>
+        <w:rPr>
+          <w:rFonts w:ascii="Times New Roman" w:hAnsi="Times New Roman" w:cs="Times New Roman"/>
+          <w:noProof/>
+          <w:sz w:val="24"/>
+          <w:szCs w:val="24"/>
+          <w:lang w:val="vi-VN"/>
+        </w:rPr>
+        <w:t xml:space="preserve">+ D3: </w:t>
+      </w:r>
+      <w:r>
+        <w:rPr>
+          <w:rFonts w:ascii="Times New Roman" w:hAnsi="Times New Roman" w:cs="Times New Roman"/>
+          <w:noProof/>
+          <w:sz w:val="24"/>
+          <w:szCs w:val="24"/>
+        </w:rPr>
+        <w:t>Danh sách môn học và điểm tối đa, tối thiểu.</w:t>
+      </w:r>
+    </w:p>
+    <w:p>
+      <w:pPr>
+        <w:rPr>
+          <w:rFonts w:ascii="Times New Roman" w:hAnsi="Times New Roman" w:cs="Times New Roman"/>
+          <w:noProof/>
+          <w:sz w:val="24"/>
+          <w:szCs w:val="24"/>
+        </w:rPr>
+      </w:pPr>
+      <w:r>
+        <w:rPr>
+          <w:rFonts w:ascii="Times New Roman" w:hAnsi="Times New Roman" w:cs="Times New Roman"/>
+          <w:noProof/>
+          <w:sz w:val="24"/>
+          <w:szCs w:val="24"/>
+          <w:lang w:val="vi-VN"/>
+        </w:rPr>
         <w:lastRenderedPageBreak/>
-        <w:t>+ D2: Không có</w:t>
-      </w:r>
-    </w:p>
-    <w:p>
-      <w:pPr>
-        <w:rPr>
-          <w:rFonts w:ascii="Times New Roman" w:hAnsi="Times New Roman" w:cs="Times New Roman"/>
-          <w:noProof/>
-          <w:sz w:val="24"/>
-          <w:szCs w:val="24"/>
-          <w:lang w:val="vi-VN"/>
-        </w:rPr>
-      </w:pPr>
-      <w:r>
-        <w:rPr>
-          <w:rFonts w:ascii="Times New Roman" w:hAnsi="Times New Roman" w:cs="Times New Roman"/>
-          <w:noProof/>
-          <w:sz w:val="24"/>
-          <w:szCs w:val="24"/>
-          <w:lang w:val="vi-VN"/>
-        </w:rPr>
-        <w:t xml:space="preserve">+ D3: </w:t>
-      </w:r>
-      <w:r>
-        <w:rPr>
-          <w:rFonts w:ascii="Times New Roman" w:hAnsi="Times New Roman" w:cs="Times New Roman"/>
-          <w:noProof/>
-          <w:sz w:val="24"/>
-          <w:szCs w:val="24"/>
-        </w:rPr>
-        <w:t>Danh sách môn học và điểm tối đa, tối thiểu.</w:t>
-      </w:r>
-    </w:p>
-    <w:p>
-      <w:pPr>
-        <w:rPr>
-          <w:rFonts w:ascii="Times New Roman" w:hAnsi="Times New Roman" w:cs="Times New Roman"/>
-          <w:noProof/>
-          <w:sz w:val="24"/>
-          <w:szCs w:val="24"/>
-        </w:rPr>
-      </w:pPr>
-      <w:r>
-        <w:rPr>
-          <w:rFonts w:ascii="Times New Roman" w:hAnsi="Times New Roman" w:cs="Times New Roman"/>
-          <w:noProof/>
-          <w:sz w:val="24"/>
-          <w:szCs w:val="24"/>
-          <w:lang w:val="vi-VN"/>
-        </w:rPr>
         <w:t>+ D4: D1 + D3</w:t>
       </w:r>
       <w:r>
@@ -21325,66 +22639,66 @@
           <w:sz w:val="24"/>
           <w:szCs w:val="24"/>
         </w:rPr>
+        <w:t>TB: 5 &lt;= Điểm TB &lt; 6.5;</w:t>
+      </w:r>
+    </w:p>
+    <w:p>
+      <w:pPr>
+        <w:pStyle w:val="ListParagraph"/>
+        <w:rPr>
+          <w:rFonts w:ascii="Times New Roman" w:hAnsi="Times New Roman" w:cs="Times New Roman"/>
+          <w:noProof/>
+          <w:sz w:val="24"/>
+          <w:szCs w:val="24"/>
+        </w:rPr>
+      </w:pPr>
+      <w:r>
+        <w:rPr>
+          <w:rFonts w:ascii="Times New Roman" w:hAnsi="Times New Roman" w:cs="Times New Roman"/>
+          <w:noProof/>
+          <w:sz w:val="24"/>
+          <w:szCs w:val="24"/>
+        </w:rPr>
+        <w:t>Yếu: 3.5 &lt;= Điểm TB &lt; 5;</w:t>
+      </w:r>
+    </w:p>
+    <w:p>
+      <w:pPr>
+        <w:pStyle w:val="ListParagraph"/>
+        <w:rPr>
+          <w:rFonts w:ascii="Times New Roman" w:hAnsi="Times New Roman" w:cs="Times New Roman"/>
+          <w:noProof/>
+          <w:sz w:val="24"/>
+          <w:szCs w:val="24"/>
+        </w:rPr>
+      </w:pPr>
+      <w:r>
+        <w:rPr>
+          <w:rFonts w:ascii="Times New Roman" w:hAnsi="Times New Roman" w:cs="Times New Roman"/>
+          <w:noProof/>
+          <w:sz w:val="24"/>
+          <w:szCs w:val="24"/>
+        </w:rPr>
+        <w:t>Kém: Điểm TB &lt; 3.5</w:t>
+      </w:r>
+    </w:p>
+    <w:p>
+      <w:pPr>
+        <w:rPr>
+          <w:rFonts w:ascii="Times New Roman" w:hAnsi="Times New Roman" w:cs="Times New Roman"/>
+          <w:noProof/>
+          <w:sz w:val="24"/>
+          <w:szCs w:val="24"/>
+        </w:rPr>
+      </w:pPr>
+      <w:r>
+        <w:rPr>
+          <w:rFonts w:ascii="Times New Roman" w:hAnsi="Times New Roman" w:cs="Times New Roman"/>
+          <w:noProof/>
+          <w:sz w:val="24"/>
+          <w:szCs w:val="24"/>
+        </w:rPr>
         <w:lastRenderedPageBreak/>
-        <w:t>TB: 5 &lt;= Điểm TB &lt; 6.5;</w:t>
-      </w:r>
-    </w:p>
-    <w:p>
-      <w:pPr>
-        <w:pStyle w:val="ListParagraph"/>
-        <w:rPr>
-          <w:rFonts w:ascii="Times New Roman" w:hAnsi="Times New Roman" w:cs="Times New Roman"/>
-          <w:noProof/>
-          <w:sz w:val="24"/>
-          <w:szCs w:val="24"/>
-        </w:rPr>
-      </w:pPr>
-      <w:r>
-        <w:rPr>
-          <w:rFonts w:ascii="Times New Roman" w:hAnsi="Times New Roman" w:cs="Times New Roman"/>
-          <w:noProof/>
-          <w:sz w:val="24"/>
-          <w:szCs w:val="24"/>
-        </w:rPr>
-        <w:t>Yếu: 3.5 &lt;= Điểm TB &lt; 5;</w:t>
-      </w:r>
-    </w:p>
-    <w:p>
-      <w:pPr>
-        <w:pStyle w:val="ListParagraph"/>
-        <w:rPr>
-          <w:rFonts w:ascii="Times New Roman" w:hAnsi="Times New Roman" w:cs="Times New Roman"/>
-          <w:noProof/>
-          <w:sz w:val="24"/>
-          <w:szCs w:val="24"/>
-        </w:rPr>
-      </w:pPr>
-      <w:r>
-        <w:rPr>
-          <w:rFonts w:ascii="Times New Roman" w:hAnsi="Times New Roman" w:cs="Times New Roman"/>
-          <w:noProof/>
-          <w:sz w:val="24"/>
-          <w:szCs w:val="24"/>
-        </w:rPr>
-        <w:t>Kém: Điểm TB &lt; 3.5</w:t>
-      </w:r>
-    </w:p>
-    <w:p>
-      <w:pPr>
-        <w:rPr>
-          <w:rFonts w:ascii="Times New Roman" w:hAnsi="Times New Roman" w:cs="Times New Roman"/>
-          <w:noProof/>
-          <w:sz w:val="24"/>
-          <w:szCs w:val="24"/>
-        </w:rPr>
-      </w:pPr>
-      <w:r>
-        <w:rPr>
-          <w:rFonts w:ascii="Times New Roman" w:hAnsi="Times New Roman" w:cs="Times New Roman"/>
-          <w:noProof/>
-          <w:sz w:val="24"/>
-          <w:szCs w:val="24"/>
-        </w:rPr>
         <w:t>Sơ đồ:</w:t>
       </w:r>
     </w:p>
@@ -21884,107 +23198,107 @@
           <w:szCs w:val="24"/>
           <w:lang w:val="vi-VN"/>
         </w:rPr>
+        <w:t>Bướ</w:t>
+      </w:r>
+      <w:r>
+        <w:rPr>
+          <w:rFonts w:ascii="Times New Roman" w:hAnsi="Times New Roman" w:cs="Times New Roman"/>
+          <w:noProof/>
+          <w:sz w:val="24"/>
+          <w:szCs w:val="24"/>
+          <w:lang w:val="vi-VN"/>
+        </w:rPr>
+        <w:t xml:space="preserve">c </w:t>
+      </w:r>
+      <w:r>
+        <w:rPr>
+          <w:rFonts w:ascii="Times New Roman" w:hAnsi="Times New Roman" w:cs="Times New Roman"/>
+          <w:noProof/>
+          <w:sz w:val="24"/>
+          <w:szCs w:val="24"/>
+        </w:rPr>
+        <w:t>6</w:t>
+      </w:r>
+      <w:r>
+        <w:rPr>
+          <w:rFonts w:ascii="Times New Roman" w:hAnsi="Times New Roman" w:cs="Times New Roman"/>
+          <w:noProof/>
+          <w:sz w:val="24"/>
+          <w:szCs w:val="24"/>
+          <w:lang w:val="vi-VN"/>
+        </w:rPr>
+        <w:t>: Lưu D4 xuống bộ nhớ phụ.</w:t>
+      </w:r>
+    </w:p>
+    <w:p>
+      <w:pPr>
+        <w:rPr>
+          <w:rFonts w:ascii="Times New Roman" w:hAnsi="Times New Roman" w:cs="Times New Roman"/>
+          <w:noProof/>
+          <w:sz w:val="24"/>
+          <w:szCs w:val="24"/>
+          <w:lang w:val="vi-VN"/>
+        </w:rPr>
+      </w:pPr>
+      <w:r>
+        <w:rPr>
+          <w:rFonts w:ascii="Times New Roman" w:hAnsi="Times New Roman" w:cs="Times New Roman"/>
+          <w:noProof/>
+          <w:sz w:val="24"/>
+          <w:szCs w:val="24"/>
+          <w:lang w:val="vi-VN"/>
+        </w:rPr>
+        <w:t>Bướ</w:t>
+      </w:r>
+      <w:r>
+        <w:rPr>
+          <w:rFonts w:ascii="Times New Roman" w:hAnsi="Times New Roman" w:cs="Times New Roman"/>
+          <w:noProof/>
+          <w:sz w:val="24"/>
+          <w:szCs w:val="24"/>
+          <w:lang w:val="vi-VN"/>
+        </w:rPr>
+        <w:t xml:space="preserve">c </w:t>
+      </w:r>
+      <w:r>
+        <w:rPr>
+          <w:rFonts w:ascii="Times New Roman" w:hAnsi="Times New Roman" w:cs="Times New Roman"/>
+          <w:noProof/>
+          <w:sz w:val="24"/>
+          <w:szCs w:val="24"/>
+        </w:rPr>
+        <w:t>7</w:t>
+      </w:r>
+      <w:r>
+        <w:rPr>
+          <w:rFonts w:ascii="Times New Roman" w:hAnsi="Times New Roman" w:cs="Times New Roman"/>
+          <w:noProof/>
+          <w:sz w:val="24"/>
+          <w:szCs w:val="24"/>
+          <w:lang w:val="vi-VN"/>
+        </w:rPr>
+        <w:t>: Xuất D5 ra máy in.</w:t>
+      </w:r>
+    </w:p>
+    <w:p>
+      <w:pPr>
+        <w:rPr>
+          <w:rFonts w:ascii="Times New Roman" w:hAnsi="Times New Roman" w:cs="Times New Roman"/>
+          <w:noProof/>
+          <w:sz w:val="24"/>
+          <w:szCs w:val="24"/>
+          <w:lang w:val="vi-VN"/>
+        </w:rPr>
+      </w:pPr>
+      <w:r>
+        <w:rPr>
+          <w:rFonts w:ascii="Times New Roman" w:hAnsi="Times New Roman" w:cs="Times New Roman"/>
+          <w:noProof/>
+          <w:sz w:val="24"/>
+          <w:szCs w:val="24"/>
+          <w:lang w:val="vi-VN"/>
+        </w:rPr>
         <w:lastRenderedPageBreak/>
-        <w:t>Bướ</w:t>
-      </w:r>
-      <w:r>
-        <w:rPr>
-          <w:rFonts w:ascii="Times New Roman" w:hAnsi="Times New Roman" w:cs="Times New Roman"/>
-          <w:noProof/>
-          <w:sz w:val="24"/>
-          <w:szCs w:val="24"/>
-          <w:lang w:val="vi-VN"/>
-        </w:rPr>
-        <w:t xml:space="preserve">c </w:t>
-      </w:r>
-      <w:r>
-        <w:rPr>
-          <w:rFonts w:ascii="Times New Roman" w:hAnsi="Times New Roman" w:cs="Times New Roman"/>
-          <w:noProof/>
-          <w:sz w:val="24"/>
-          <w:szCs w:val="24"/>
-        </w:rPr>
-        <w:t>6</w:t>
-      </w:r>
-      <w:r>
-        <w:rPr>
-          <w:rFonts w:ascii="Times New Roman" w:hAnsi="Times New Roman" w:cs="Times New Roman"/>
-          <w:noProof/>
-          <w:sz w:val="24"/>
-          <w:szCs w:val="24"/>
-          <w:lang w:val="vi-VN"/>
-        </w:rPr>
-        <w:t>: Lưu D4 xuống bộ nhớ phụ.</w:t>
-      </w:r>
-    </w:p>
-    <w:p>
-      <w:pPr>
-        <w:rPr>
-          <w:rFonts w:ascii="Times New Roman" w:hAnsi="Times New Roman" w:cs="Times New Roman"/>
-          <w:noProof/>
-          <w:sz w:val="24"/>
-          <w:szCs w:val="24"/>
-          <w:lang w:val="vi-VN"/>
-        </w:rPr>
-      </w:pPr>
-      <w:r>
-        <w:rPr>
-          <w:rFonts w:ascii="Times New Roman" w:hAnsi="Times New Roman" w:cs="Times New Roman"/>
-          <w:noProof/>
-          <w:sz w:val="24"/>
-          <w:szCs w:val="24"/>
-          <w:lang w:val="vi-VN"/>
-        </w:rPr>
-        <w:t>Bướ</w:t>
-      </w:r>
-      <w:r>
-        <w:rPr>
-          <w:rFonts w:ascii="Times New Roman" w:hAnsi="Times New Roman" w:cs="Times New Roman"/>
-          <w:noProof/>
-          <w:sz w:val="24"/>
-          <w:szCs w:val="24"/>
-          <w:lang w:val="vi-VN"/>
-        </w:rPr>
-        <w:t xml:space="preserve">c </w:t>
-      </w:r>
-      <w:r>
-        <w:rPr>
-          <w:rFonts w:ascii="Times New Roman" w:hAnsi="Times New Roman" w:cs="Times New Roman"/>
-          <w:noProof/>
-          <w:sz w:val="24"/>
-          <w:szCs w:val="24"/>
-        </w:rPr>
-        <w:t>7</w:t>
-      </w:r>
-      <w:r>
-        <w:rPr>
-          <w:rFonts w:ascii="Times New Roman" w:hAnsi="Times New Roman" w:cs="Times New Roman"/>
-          <w:noProof/>
-          <w:sz w:val="24"/>
-          <w:szCs w:val="24"/>
-          <w:lang w:val="vi-VN"/>
-        </w:rPr>
-        <w:t>: Xuất D5 ra máy in.</w:t>
-      </w:r>
-    </w:p>
-    <w:p>
-      <w:pPr>
-        <w:rPr>
-          <w:rFonts w:ascii="Times New Roman" w:hAnsi="Times New Roman" w:cs="Times New Roman"/>
-          <w:noProof/>
-          <w:sz w:val="24"/>
-          <w:szCs w:val="24"/>
-          <w:lang w:val="vi-VN"/>
-        </w:rPr>
-      </w:pPr>
-      <w:r>
-        <w:rPr>
-          <w:rFonts w:ascii="Times New Roman" w:hAnsi="Times New Roman" w:cs="Times New Roman"/>
-          <w:noProof/>
-          <w:sz w:val="24"/>
-          <w:szCs w:val="24"/>
-          <w:lang w:val="vi-VN"/>
-        </w:rPr>
         <w:t>Bướ</w:t>
       </w:r>
       <w:r>
@@ -23077,7 +24391,6 @@
           <w:sz w:val="24"/>
           <w:szCs w:val="24"/>
         </w:rPr>
-        <w:lastRenderedPageBreak/>
         <w:drawing>
           <wp:inline distT="0" distB="0" distL="0" distR="0" wp14:anchorId="72D99736" wp14:editId="1E20D66F">
             <wp:extent cx="5943600" cy="3011170"/>
@@ -23131,6 +24444,7 @@
           <w:sz w:val="24"/>
           <w:szCs w:val="24"/>
         </w:rPr>
+        <w:lastRenderedPageBreak/>
         <w:t>Các luồng dữ liệu:</w:t>
       </w:r>
     </w:p>
@@ -23298,6 +24612,381 @@
           <w:sz w:val="24"/>
           <w:szCs w:val="24"/>
         </w:rPr>
+        <w:t xml:space="preserve"> của học sinh từ 2 học kì (I và II)</w:t>
+      </w:r>
+      <w:r>
+        <w:rPr>
+          <w:rFonts w:ascii="Times New Roman" w:hAnsi="Times New Roman" w:cs="Times New Roman"/>
+          <w:noProof/>
+          <w:sz w:val="24"/>
+          <w:szCs w:val="24"/>
+          <w:lang w:val="vi-VN"/>
+        </w:rPr>
+        <w:t xml:space="preserve"> (từ</w:t>
+      </w:r>
+      <w:r>
+        <w:rPr>
+          <w:rFonts w:ascii="Times New Roman" w:hAnsi="Times New Roman" w:cs="Times New Roman"/>
+          <w:noProof/>
+          <w:sz w:val="24"/>
+          <w:szCs w:val="24"/>
+          <w:lang w:val="vi-VN"/>
+        </w:rPr>
+        <w:t xml:space="preserve"> D1)</w:t>
+      </w:r>
+      <w:r>
+        <w:rPr>
+          <w:rFonts w:ascii="Times New Roman" w:hAnsi="Times New Roman" w:cs="Times New Roman"/>
+          <w:noProof/>
+          <w:sz w:val="24"/>
+          <w:szCs w:val="24"/>
+          <w:lang w:val="vi-VN"/>
+        </w:rPr>
+        <w:t>.</w:t>
+      </w:r>
+    </w:p>
+    <w:p>
+      <w:pPr>
+        <w:rPr>
+          <w:rFonts w:ascii="Times New Roman" w:hAnsi="Times New Roman" w:cs="Times New Roman"/>
+          <w:noProof/>
+          <w:sz w:val="24"/>
+          <w:szCs w:val="24"/>
+        </w:rPr>
+      </w:pPr>
+      <w:r>
+        <w:rPr>
+          <w:rFonts w:ascii="Times New Roman" w:hAnsi="Times New Roman" w:cs="Times New Roman"/>
+          <w:noProof/>
+          <w:sz w:val="24"/>
+          <w:szCs w:val="24"/>
+          <w:lang w:val="vi-VN"/>
+        </w:rPr>
+        <w:t>+ D4: D1 + D3</w:t>
+      </w:r>
+      <w:r>
+        <w:rPr>
+          <w:rFonts w:ascii="Times New Roman" w:hAnsi="Times New Roman" w:cs="Times New Roman"/>
+          <w:noProof/>
+          <w:sz w:val="24"/>
+          <w:szCs w:val="24"/>
+        </w:rPr>
+        <w:t xml:space="preserve"> + điểm trung bình cả năm từng môn</w:t>
+      </w:r>
+      <w:r>
+        <w:rPr>
+          <w:rFonts w:ascii="Times New Roman" w:hAnsi="Times New Roman" w:cs="Times New Roman"/>
+          <w:noProof/>
+          <w:sz w:val="24"/>
+          <w:szCs w:val="24"/>
+          <w:lang w:val="vi-VN"/>
+        </w:rPr>
+        <w:t xml:space="preserve"> + điểm trung bình </w:t>
+      </w:r>
+      <w:r>
+        <w:rPr>
+          <w:rFonts w:ascii="Times New Roman" w:hAnsi="Times New Roman" w:cs="Times New Roman"/>
+          <w:noProof/>
+          <w:sz w:val="24"/>
+          <w:szCs w:val="24"/>
+        </w:rPr>
+        <w:t>năm</w:t>
+      </w:r>
+      <w:r>
+        <w:rPr>
+          <w:rFonts w:ascii="Times New Roman" w:hAnsi="Times New Roman" w:cs="Times New Roman"/>
+          <w:noProof/>
+          <w:sz w:val="24"/>
+          <w:szCs w:val="24"/>
+        </w:rPr>
+        <w:t>+ kết quả</w:t>
+      </w:r>
+    </w:p>
+    <w:p>
+      <w:pPr>
+        <w:rPr>
+          <w:rFonts w:ascii="Times New Roman" w:hAnsi="Times New Roman" w:cs="Times New Roman"/>
+          <w:noProof/>
+          <w:sz w:val="24"/>
+          <w:szCs w:val="24"/>
+          <w:lang w:val="vi-VN"/>
+        </w:rPr>
+      </w:pPr>
+      <w:r>
+        <w:rPr>
+          <w:rFonts w:ascii="Times New Roman" w:hAnsi="Times New Roman" w:cs="Times New Roman"/>
+          <w:noProof/>
+          <w:sz w:val="24"/>
+          <w:szCs w:val="24"/>
+          <w:lang w:val="vi-VN"/>
+        </w:rPr>
+        <w:t>+ D5: D4</w:t>
+      </w:r>
+    </w:p>
+    <w:p>
+      <w:pPr>
+        <w:rPr>
+          <w:rFonts w:ascii="Times New Roman" w:hAnsi="Times New Roman" w:cs="Times New Roman"/>
+          <w:noProof/>
+          <w:sz w:val="24"/>
+          <w:szCs w:val="24"/>
+          <w:lang w:val="vi-VN"/>
+        </w:rPr>
+      </w:pPr>
+      <w:r>
+        <w:rPr>
+          <w:rFonts w:ascii="Times New Roman" w:hAnsi="Times New Roman" w:cs="Times New Roman"/>
+          <w:noProof/>
+          <w:sz w:val="24"/>
+          <w:szCs w:val="24"/>
+          <w:lang w:val="vi-VN"/>
+        </w:rPr>
+        <w:t>+ D6: D5</w:t>
+      </w:r>
+    </w:p>
+    <w:p>
+      <w:pPr>
+        <w:rPr>
+          <w:rFonts w:ascii="Times New Roman" w:hAnsi="Times New Roman" w:cs="Times New Roman"/>
+          <w:noProof/>
+          <w:sz w:val="24"/>
+          <w:szCs w:val="24"/>
+          <w:lang w:val="vi-VN"/>
+        </w:rPr>
+      </w:pPr>
+      <w:r>
+        <w:rPr>
+          <w:rFonts w:ascii="Times New Roman" w:hAnsi="Times New Roman" w:cs="Times New Roman"/>
+          <w:noProof/>
+          <w:sz w:val="24"/>
+          <w:szCs w:val="24"/>
+          <w:lang w:val="vi-VN"/>
+        </w:rPr>
+        <w:t>Thuật toán:</w:t>
+      </w:r>
+    </w:p>
+    <w:p>
+      <w:pPr>
+        <w:rPr>
+          <w:rFonts w:ascii="Times New Roman" w:hAnsi="Times New Roman" w:cs="Times New Roman"/>
+          <w:noProof/>
+          <w:sz w:val="24"/>
+          <w:szCs w:val="24"/>
+          <w:lang w:val="vi-VN"/>
+        </w:rPr>
+      </w:pPr>
+      <w:r>
+        <w:rPr>
+          <w:rFonts w:ascii="Times New Roman" w:hAnsi="Times New Roman" w:cs="Times New Roman"/>
+          <w:noProof/>
+          <w:sz w:val="24"/>
+          <w:szCs w:val="24"/>
+          <w:lang w:val="vi-VN"/>
+        </w:rPr>
+        <w:t>Bước 1: Nhận D1 từ người dùng.</w:t>
+      </w:r>
+    </w:p>
+    <w:p>
+      <w:pPr>
+        <w:rPr>
+          <w:rFonts w:ascii="Times New Roman" w:hAnsi="Times New Roman" w:cs="Times New Roman"/>
+          <w:noProof/>
+          <w:sz w:val="24"/>
+          <w:szCs w:val="24"/>
+          <w:lang w:val="vi-VN"/>
+        </w:rPr>
+      </w:pPr>
+      <w:r>
+        <w:rPr>
+          <w:rFonts w:ascii="Times New Roman" w:hAnsi="Times New Roman" w:cs="Times New Roman"/>
+          <w:noProof/>
+          <w:sz w:val="24"/>
+          <w:szCs w:val="24"/>
+          <w:lang w:val="vi-VN"/>
+        </w:rPr>
+        <w:t>Bước 2: Kết nối cơ sở dữ liệu.</w:t>
+      </w:r>
+    </w:p>
+    <w:p>
+      <w:pPr>
+        <w:rPr>
+          <w:rFonts w:ascii="Times New Roman" w:hAnsi="Times New Roman" w:cs="Times New Roman"/>
+          <w:noProof/>
+          <w:sz w:val="24"/>
+          <w:szCs w:val="24"/>
+          <w:lang w:val="vi-VN"/>
+        </w:rPr>
+      </w:pPr>
+      <w:r>
+        <w:rPr>
+          <w:rFonts w:ascii="Times New Roman" w:hAnsi="Times New Roman" w:cs="Times New Roman"/>
+          <w:noProof/>
+          <w:sz w:val="24"/>
+          <w:szCs w:val="24"/>
+          <w:lang w:val="vi-VN"/>
+        </w:rPr>
+        <w:t>Bước 3: Đọc D3 từ bộ nhớ phụ.</w:t>
+      </w:r>
+    </w:p>
+    <w:p>
+      <w:pPr>
+        <w:rPr>
+          <w:rFonts w:ascii="Times New Roman" w:hAnsi="Times New Roman" w:cs="Times New Roman"/>
+          <w:noProof/>
+          <w:sz w:val="24"/>
+          <w:szCs w:val="24"/>
+        </w:rPr>
+      </w:pPr>
+      <w:r>
+        <w:rPr>
+          <w:rFonts w:ascii="Times New Roman" w:hAnsi="Times New Roman" w:cs="Times New Roman"/>
+          <w:noProof/>
+          <w:sz w:val="24"/>
+          <w:szCs w:val="24"/>
+        </w:rPr>
+        <w:t>Bước 4: Tính điểm TB từng môn của học sinh.</w:t>
+      </w:r>
+    </w:p>
+    <w:p>
+      <w:pPr>
+        <w:rPr>
+          <w:rFonts w:ascii="Times New Roman" w:hAnsi="Times New Roman" w:cs="Times New Roman"/>
+          <w:noProof/>
+          <w:sz w:val="24"/>
+          <w:szCs w:val="24"/>
+          <w:lang w:val="vi-VN"/>
+        </w:rPr>
+      </w:pPr>
+      <w:r>
+        <w:rPr>
+          <w:rFonts w:ascii="Times New Roman" w:hAnsi="Times New Roman" w:cs="Times New Roman"/>
+          <w:noProof/>
+          <w:sz w:val="24"/>
+          <w:szCs w:val="24"/>
+          <w:lang w:val="vi-VN"/>
+        </w:rPr>
+        <w:t>Bướ</w:t>
+      </w:r>
+      <w:r>
+        <w:rPr>
+          <w:rFonts w:ascii="Times New Roman" w:hAnsi="Times New Roman" w:cs="Times New Roman"/>
+          <w:noProof/>
+          <w:sz w:val="24"/>
+          <w:szCs w:val="24"/>
+          <w:lang w:val="vi-VN"/>
+        </w:rPr>
+        <w:t xml:space="preserve">c </w:t>
+      </w:r>
+      <w:r>
+        <w:rPr>
+          <w:rFonts w:ascii="Times New Roman" w:hAnsi="Times New Roman" w:cs="Times New Roman"/>
+          <w:noProof/>
+          <w:sz w:val="24"/>
+          <w:szCs w:val="24"/>
+        </w:rPr>
+        <w:t>5</w:t>
+      </w:r>
+      <w:r>
+        <w:rPr>
+          <w:rFonts w:ascii="Times New Roman" w:hAnsi="Times New Roman" w:cs="Times New Roman"/>
+          <w:noProof/>
+          <w:sz w:val="24"/>
+          <w:szCs w:val="24"/>
+          <w:lang w:val="vi-VN"/>
+        </w:rPr>
+        <w:t xml:space="preserve">: Tính điểm TB </w:t>
+      </w:r>
+      <w:r>
+        <w:rPr>
+          <w:rFonts w:ascii="Times New Roman" w:hAnsi="Times New Roman" w:cs="Times New Roman"/>
+          <w:noProof/>
+          <w:sz w:val="24"/>
+          <w:szCs w:val="24"/>
+        </w:rPr>
+        <w:t>năm</w:t>
+      </w:r>
+      <w:r>
+        <w:rPr>
+          <w:rFonts w:ascii="Times New Roman" w:hAnsi="Times New Roman" w:cs="Times New Roman"/>
+          <w:noProof/>
+          <w:sz w:val="24"/>
+          <w:szCs w:val="24"/>
+          <w:lang w:val="vi-VN"/>
+        </w:rPr>
+        <w:t xml:space="preserve"> của học sinh (từ D3).</w:t>
+      </w:r>
+    </w:p>
+    <w:p>
+      <w:pPr>
+        <w:rPr>
+          <w:rFonts w:ascii="Times New Roman" w:hAnsi="Times New Roman" w:cs="Times New Roman"/>
+          <w:noProof/>
+          <w:sz w:val="24"/>
+          <w:szCs w:val="24"/>
+        </w:rPr>
+      </w:pPr>
+      <w:r>
+        <w:rPr>
+          <w:rFonts w:ascii="Times New Roman" w:hAnsi="Times New Roman" w:cs="Times New Roman"/>
+          <w:noProof/>
+          <w:sz w:val="24"/>
+          <w:szCs w:val="24"/>
+        </w:rPr>
+        <w:t>Bướ</w:t>
+      </w:r>
+      <w:r>
+        <w:rPr>
+          <w:rFonts w:ascii="Times New Roman" w:hAnsi="Times New Roman" w:cs="Times New Roman"/>
+          <w:noProof/>
+          <w:sz w:val="24"/>
+          <w:szCs w:val="24"/>
+        </w:rPr>
+        <w:t>c 6</w:t>
+      </w:r>
+      <w:r>
+        <w:rPr>
+          <w:rFonts w:ascii="Times New Roman" w:hAnsi="Times New Roman" w:cs="Times New Roman"/>
+          <w:noProof/>
+          <w:sz w:val="24"/>
+          <w:szCs w:val="24"/>
+        </w:rPr>
+        <w:t xml:space="preserve">: </w:t>
+      </w:r>
+      <w:r>
+        <w:rPr>
+          <w:rFonts w:ascii="Times New Roman" w:hAnsi="Times New Roman" w:cs="Times New Roman"/>
+          <w:noProof/>
+          <w:sz w:val="24"/>
+          <w:szCs w:val="24"/>
+          <w:lang w:val="vi-VN"/>
+        </w:rPr>
+        <w:t xml:space="preserve">Tính </w:t>
+      </w:r>
+      <w:r>
+        <w:rPr>
+          <w:rFonts w:ascii="Times New Roman" w:hAnsi="Times New Roman" w:cs="Times New Roman"/>
+          <w:noProof/>
+          <w:sz w:val="24"/>
+          <w:szCs w:val="24"/>
+        </w:rPr>
+        <w:t>kết quả</w:t>
+      </w:r>
+      <w:r>
+        <w:rPr>
+          <w:rFonts w:ascii="Times New Roman" w:hAnsi="Times New Roman" w:cs="Times New Roman"/>
+          <w:noProof/>
+          <w:sz w:val="24"/>
+          <w:szCs w:val="24"/>
+        </w:rPr>
+        <w:t xml:space="preserve"> xếp loại</w:t>
+      </w:r>
+      <w:r>
+        <w:rPr>
+          <w:rFonts w:ascii="Times New Roman" w:hAnsi="Times New Roman" w:cs="Times New Roman"/>
+          <w:noProof/>
+          <w:sz w:val="24"/>
+          <w:szCs w:val="24"/>
+        </w:rPr>
         <w:t xml:space="preserve"> </w:t>
       </w:r>
       <w:r>
@@ -23306,240 +24995,9 @@
           <w:noProof/>
           <w:sz w:val="24"/>
           <w:szCs w:val="24"/>
-        </w:rPr>
-        <w:t>của học sinh từ 2 học kì (I và II)</w:t>
-      </w:r>
-      <w:r>
-        <w:rPr>
-          <w:rFonts w:ascii="Times New Roman" w:hAnsi="Times New Roman" w:cs="Times New Roman"/>
-          <w:noProof/>
-          <w:sz w:val="24"/>
-          <w:szCs w:val="24"/>
-          <w:lang w:val="vi-VN"/>
-        </w:rPr>
-        <w:t xml:space="preserve"> (từ</w:t>
-      </w:r>
-      <w:r>
-        <w:rPr>
-          <w:rFonts w:ascii="Times New Roman" w:hAnsi="Times New Roman" w:cs="Times New Roman"/>
-          <w:noProof/>
-          <w:sz w:val="24"/>
-          <w:szCs w:val="24"/>
-          <w:lang w:val="vi-VN"/>
-        </w:rPr>
-        <w:t xml:space="preserve"> D1)</w:t>
-      </w:r>
-      <w:r>
-        <w:rPr>
-          <w:rFonts w:ascii="Times New Roman" w:hAnsi="Times New Roman" w:cs="Times New Roman"/>
-          <w:noProof/>
-          <w:sz w:val="24"/>
-          <w:szCs w:val="24"/>
-          <w:lang w:val="vi-VN"/>
-        </w:rPr>
-        <w:t>.</w:t>
-      </w:r>
-    </w:p>
-    <w:p>
-      <w:pPr>
-        <w:rPr>
-          <w:rFonts w:ascii="Times New Roman" w:hAnsi="Times New Roman" w:cs="Times New Roman"/>
-          <w:noProof/>
-          <w:sz w:val="24"/>
-          <w:szCs w:val="24"/>
-        </w:rPr>
-      </w:pPr>
-      <w:r>
-        <w:rPr>
-          <w:rFonts w:ascii="Times New Roman" w:hAnsi="Times New Roman" w:cs="Times New Roman"/>
-          <w:noProof/>
-          <w:sz w:val="24"/>
-          <w:szCs w:val="24"/>
-          <w:lang w:val="vi-VN"/>
-        </w:rPr>
-        <w:t>+ D4: D1 + D3</w:t>
-      </w:r>
-      <w:r>
-        <w:rPr>
-          <w:rFonts w:ascii="Times New Roman" w:hAnsi="Times New Roman" w:cs="Times New Roman"/>
-          <w:noProof/>
-          <w:sz w:val="24"/>
-          <w:szCs w:val="24"/>
-        </w:rPr>
-        <w:t xml:space="preserve"> + điểm trung bình cả năm từng môn</w:t>
-      </w:r>
-      <w:r>
-        <w:rPr>
-          <w:rFonts w:ascii="Times New Roman" w:hAnsi="Times New Roman" w:cs="Times New Roman"/>
-          <w:noProof/>
-          <w:sz w:val="24"/>
-          <w:szCs w:val="24"/>
-          <w:lang w:val="vi-VN"/>
-        </w:rPr>
-        <w:t xml:space="preserve"> + điểm trung bình </w:t>
-      </w:r>
-      <w:r>
-        <w:rPr>
-          <w:rFonts w:ascii="Times New Roman" w:hAnsi="Times New Roman" w:cs="Times New Roman"/>
-          <w:noProof/>
-          <w:sz w:val="24"/>
-          <w:szCs w:val="24"/>
-        </w:rPr>
-        <w:t>năm</w:t>
-      </w:r>
-      <w:r>
-        <w:rPr>
-          <w:rFonts w:ascii="Times New Roman" w:hAnsi="Times New Roman" w:cs="Times New Roman"/>
-          <w:noProof/>
-          <w:sz w:val="24"/>
-          <w:szCs w:val="24"/>
-        </w:rPr>
-        <w:t>+ kết quả</w:t>
-      </w:r>
-    </w:p>
-    <w:p>
-      <w:pPr>
-        <w:rPr>
-          <w:rFonts w:ascii="Times New Roman" w:hAnsi="Times New Roman" w:cs="Times New Roman"/>
-          <w:noProof/>
-          <w:sz w:val="24"/>
-          <w:szCs w:val="24"/>
-          <w:lang w:val="vi-VN"/>
-        </w:rPr>
-      </w:pPr>
-      <w:r>
-        <w:rPr>
-          <w:rFonts w:ascii="Times New Roman" w:hAnsi="Times New Roman" w:cs="Times New Roman"/>
-          <w:noProof/>
-          <w:sz w:val="24"/>
-          <w:szCs w:val="24"/>
-          <w:lang w:val="vi-VN"/>
-        </w:rPr>
-        <w:t>+ D5: D4</w:t>
-      </w:r>
-    </w:p>
-    <w:p>
-      <w:pPr>
-        <w:rPr>
-          <w:rFonts w:ascii="Times New Roman" w:hAnsi="Times New Roman" w:cs="Times New Roman"/>
-          <w:noProof/>
-          <w:sz w:val="24"/>
-          <w:szCs w:val="24"/>
-          <w:lang w:val="vi-VN"/>
-        </w:rPr>
-      </w:pPr>
-      <w:r>
-        <w:rPr>
-          <w:rFonts w:ascii="Times New Roman" w:hAnsi="Times New Roman" w:cs="Times New Roman"/>
-          <w:noProof/>
-          <w:sz w:val="24"/>
-          <w:szCs w:val="24"/>
-          <w:lang w:val="vi-VN"/>
-        </w:rPr>
-        <w:t>+ D6: D5</w:t>
-      </w:r>
-    </w:p>
-    <w:p>
-      <w:pPr>
-        <w:rPr>
-          <w:rFonts w:ascii="Times New Roman" w:hAnsi="Times New Roman" w:cs="Times New Roman"/>
-          <w:noProof/>
-          <w:sz w:val="24"/>
-          <w:szCs w:val="24"/>
-          <w:lang w:val="vi-VN"/>
-        </w:rPr>
-      </w:pPr>
-      <w:r>
-        <w:rPr>
-          <w:rFonts w:ascii="Times New Roman" w:hAnsi="Times New Roman" w:cs="Times New Roman"/>
-          <w:noProof/>
-          <w:sz w:val="24"/>
-          <w:szCs w:val="24"/>
-          <w:lang w:val="vi-VN"/>
-        </w:rPr>
-        <w:t>Thuật toán:</w:t>
-      </w:r>
-    </w:p>
-    <w:p>
-      <w:pPr>
-        <w:rPr>
-          <w:rFonts w:ascii="Times New Roman" w:hAnsi="Times New Roman" w:cs="Times New Roman"/>
-          <w:noProof/>
-          <w:sz w:val="24"/>
-          <w:szCs w:val="24"/>
-          <w:lang w:val="vi-VN"/>
-        </w:rPr>
-      </w:pPr>
-      <w:r>
-        <w:rPr>
-          <w:rFonts w:ascii="Times New Roman" w:hAnsi="Times New Roman" w:cs="Times New Roman"/>
-          <w:noProof/>
-          <w:sz w:val="24"/>
-          <w:szCs w:val="24"/>
-          <w:lang w:val="vi-VN"/>
-        </w:rPr>
-        <w:t>Bước 1: Nhận D1 từ người dùng.</w:t>
-      </w:r>
-    </w:p>
-    <w:p>
-      <w:pPr>
-        <w:rPr>
-          <w:rFonts w:ascii="Times New Roman" w:hAnsi="Times New Roman" w:cs="Times New Roman"/>
-          <w:noProof/>
-          <w:sz w:val="24"/>
-          <w:szCs w:val="24"/>
-          <w:lang w:val="vi-VN"/>
-        </w:rPr>
-      </w:pPr>
-      <w:r>
-        <w:rPr>
-          <w:rFonts w:ascii="Times New Roman" w:hAnsi="Times New Roman" w:cs="Times New Roman"/>
-          <w:noProof/>
-          <w:sz w:val="24"/>
-          <w:szCs w:val="24"/>
-          <w:lang w:val="vi-VN"/>
-        </w:rPr>
-        <w:t>Bước 2: Kết nối cơ sở dữ liệu.</w:t>
-      </w:r>
-    </w:p>
-    <w:p>
-      <w:pPr>
-        <w:rPr>
-          <w:rFonts w:ascii="Times New Roman" w:hAnsi="Times New Roman" w:cs="Times New Roman"/>
-          <w:noProof/>
-          <w:sz w:val="24"/>
-          <w:szCs w:val="24"/>
-          <w:lang w:val="vi-VN"/>
-        </w:rPr>
-      </w:pPr>
-      <w:r>
-        <w:rPr>
-          <w:rFonts w:ascii="Times New Roman" w:hAnsi="Times New Roman" w:cs="Times New Roman"/>
-          <w:noProof/>
-          <w:sz w:val="24"/>
-          <w:szCs w:val="24"/>
-          <w:lang w:val="vi-VN"/>
-        </w:rPr>
-        <w:t>Bước 3: Đọc D3 từ bộ nhớ phụ.</w:t>
-      </w:r>
-    </w:p>
-    <w:p>
-      <w:pPr>
-        <w:rPr>
-          <w:rFonts w:ascii="Times New Roman" w:hAnsi="Times New Roman" w:cs="Times New Roman"/>
-          <w:noProof/>
-          <w:sz w:val="24"/>
-          <w:szCs w:val="24"/>
-        </w:rPr>
-      </w:pPr>
-      <w:r>
-        <w:rPr>
-          <w:rFonts w:ascii="Times New Roman" w:hAnsi="Times New Roman" w:cs="Times New Roman"/>
-          <w:noProof/>
-          <w:sz w:val="24"/>
-          <w:szCs w:val="24"/>
-        </w:rPr>
-        <w:t>Bước 4: Tính điểm TB từng môn của học sinh.</w:t>
+          <w:lang w:val="vi-VN"/>
+        </w:rPr>
+        <w:t>học kỳ của học sinh (từ D3).</w:t>
       </w:r>
     </w:p>
     <w:p>
@@ -23579,53 +25037,36 @@
           <w:sz w:val="24"/>
           <w:szCs w:val="24"/>
         </w:rPr>
-        <w:t>5</w:t>
-      </w:r>
-      <w:r>
-        <w:rPr>
-          <w:rFonts w:ascii="Times New Roman" w:hAnsi="Times New Roman" w:cs="Times New Roman"/>
-          <w:noProof/>
-          <w:sz w:val="24"/>
-          <w:szCs w:val="24"/>
-          <w:lang w:val="vi-VN"/>
-        </w:rPr>
-        <w:t xml:space="preserve">: Tính điểm TB </w:t>
-      </w:r>
-      <w:r>
-        <w:rPr>
-          <w:rFonts w:ascii="Times New Roman" w:hAnsi="Times New Roman" w:cs="Times New Roman"/>
-          <w:noProof/>
-          <w:sz w:val="24"/>
-          <w:szCs w:val="24"/>
-        </w:rPr>
-        <w:t>năm</w:t>
-      </w:r>
-      <w:r>
-        <w:rPr>
-          <w:rFonts w:ascii="Times New Roman" w:hAnsi="Times New Roman" w:cs="Times New Roman"/>
-          <w:noProof/>
-          <w:sz w:val="24"/>
-          <w:szCs w:val="24"/>
-          <w:lang w:val="vi-VN"/>
-        </w:rPr>
-        <w:t xml:space="preserve"> của học sinh (từ D3).</w:t>
-      </w:r>
-    </w:p>
-    <w:p>
-      <w:pPr>
-        <w:rPr>
-          <w:rFonts w:ascii="Times New Roman" w:hAnsi="Times New Roman" w:cs="Times New Roman"/>
-          <w:noProof/>
-          <w:sz w:val="24"/>
-          <w:szCs w:val="24"/>
-        </w:rPr>
-      </w:pPr>
-      <w:r>
-        <w:rPr>
-          <w:rFonts w:ascii="Times New Roman" w:hAnsi="Times New Roman" w:cs="Times New Roman"/>
-          <w:noProof/>
-          <w:sz w:val="24"/>
-          <w:szCs w:val="24"/>
+        <w:t>7</w:t>
+      </w:r>
+      <w:r>
+        <w:rPr>
+          <w:rFonts w:ascii="Times New Roman" w:hAnsi="Times New Roman" w:cs="Times New Roman"/>
+          <w:noProof/>
+          <w:sz w:val="24"/>
+          <w:szCs w:val="24"/>
+          <w:lang w:val="vi-VN"/>
+        </w:rPr>
+        <w:t>: Lưu D4 xuống bộ nhớ phụ.</w:t>
+      </w:r>
+    </w:p>
+    <w:p>
+      <w:pPr>
+        <w:rPr>
+          <w:rFonts w:ascii="Times New Roman" w:hAnsi="Times New Roman" w:cs="Times New Roman"/>
+          <w:noProof/>
+          <w:sz w:val="24"/>
+          <w:szCs w:val="24"/>
+          <w:lang w:val="vi-VN"/>
+        </w:rPr>
+      </w:pPr>
+      <w:r>
+        <w:rPr>
+          <w:rFonts w:ascii="Times New Roman" w:hAnsi="Times New Roman" w:cs="Times New Roman"/>
+          <w:noProof/>
+          <w:sz w:val="24"/>
+          <w:szCs w:val="24"/>
+          <w:lang w:val="vi-VN"/>
         </w:rPr>
         <w:t>Bướ</w:t>
       </w:r>
@@ -23635,64 +25076,28 @@
           <w:noProof/>
           <w:sz w:val="24"/>
           <w:szCs w:val="24"/>
-        </w:rPr>
-        <w:t>c 6</w:t>
-      </w:r>
-      <w:r>
-        <w:rPr>
-          <w:rFonts w:ascii="Times New Roman" w:hAnsi="Times New Roman" w:cs="Times New Roman"/>
-          <w:noProof/>
-          <w:sz w:val="24"/>
-          <w:szCs w:val="24"/>
-        </w:rPr>
-        <w:t xml:space="preserve">: </w:t>
-      </w:r>
-      <w:r>
-        <w:rPr>
-          <w:rFonts w:ascii="Times New Roman" w:hAnsi="Times New Roman" w:cs="Times New Roman"/>
-          <w:noProof/>
-          <w:sz w:val="24"/>
-          <w:szCs w:val="24"/>
-          <w:lang w:val="vi-VN"/>
-        </w:rPr>
-        <w:t xml:space="preserve">Tính </w:t>
-      </w:r>
-      <w:r>
-        <w:rPr>
-          <w:rFonts w:ascii="Times New Roman" w:hAnsi="Times New Roman" w:cs="Times New Roman"/>
-          <w:noProof/>
-          <w:sz w:val="24"/>
-          <w:szCs w:val="24"/>
-        </w:rPr>
-        <w:t>kết quả</w:t>
-      </w:r>
-      <w:r>
-        <w:rPr>
-          <w:rFonts w:ascii="Times New Roman" w:hAnsi="Times New Roman" w:cs="Times New Roman"/>
-          <w:noProof/>
-          <w:sz w:val="24"/>
-          <w:szCs w:val="24"/>
-        </w:rPr>
-        <w:t xml:space="preserve"> xếp loại</w:t>
-      </w:r>
-      <w:r>
-        <w:rPr>
-          <w:rFonts w:ascii="Times New Roman" w:hAnsi="Times New Roman" w:cs="Times New Roman"/>
-          <w:noProof/>
-          <w:sz w:val="24"/>
-          <w:szCs w:val="24"/>
-        </w:rPr>
-        <w:t xml:space="preserve"> </w:t>
-      </w:r>
-      <w:r>
-        <w:rPr>
-          <w:rFonts w:ascii="Times New Roman" w:hAnsi="Times New Roman" w:cs="Times New Roman"/>
-          <w:noProof/>
-          <w:sz w:val="24"/>
-          <w:szCs w:val="24"/>
-          <w:lang w:val="vi-VN"/>
-        </w:rPr>
-        <w:t>học kỳ của học sinh (từ D3).</w:t>
+          <w:lang w:val="vi-VN"/>
+        </w:rPr>
+        <w:t xml:space="preserve">c </w:t>
+      </w:r>
+      <w:r>
+        <w:rPr>
+          <w:rFonts w:ascii="Times New Roman" w:hAnsi="Times New Roman" w:cs="Times New Roman"/>
+          <w:noProof/>
+          <w:sz w:val="24"/>
+          <w:szCs w:val="24"/>
+        </w:rPr>
+        <w:t>8</w:t>
+      </w:r>
+      <w:r>
+        <w:rPr>
+          <w:rFonts w:ascii="Times New Roman" w:hAnsi="Times New Roman" w:cs="Times New Roman"/>
+          <w:noProof/>
+          <w:sz w:val="24"/>
+          <w:szCs w:val="24"/>
+          <w:lang w:val="vi-VN"/>
+        </w:rPr>
+        <w:t>: Xuất D5 ra máy in.</w:t>
       </w:r>
     </w:p>
     <w:p>
@@ -23732,106 +25137,6 @@
           <w:sz w:val="24"/>
           <w:szCs w:val="24"/>
         </w:rPr>
-        <w:t>7</w:t>
-      </w:r>
-      <w:r>
-        <w:rPr>
-          <w:rFonts w:ascii="Times New Roman" w:hAnsi="Times New Roman" w:cs="Times New Roman"/>
-          <w:noProof/>
-          <w:sz w:val="24"/>
-          <w:szCs w:val="24"/>
-          <w:lang w:val="vi-VN"/>
-        </w:rPr>
-        <w:t>: Lưu D4 xuống bộ nhớ phụ.</w:t>
-      </w:r>
-    </w:p>
-    <w:p>
-      <w:pPr>
-        <w:rPr>
-          <w:rFonts w:ascii="Times New Roman" w:hAnsi="Times New Roman" w:cs="Times New Roman"/>
-          <w:noProof/>
-          <w:sz w:val="24"/>
-          <w:szCs w:val="24"/>
-          <w:lang w:val="vi-VN"/>
-        </w:rPr>
-      </w:pPr>
-      <w:r>
-        <w:rPr>
-          <w:rFonts w:ascii="Times New Roman" w:hAnsi="Times New Roman" w:cs="Times New Roman"/>
-          <w:noProof/>
-          <w:sz w:val="24"/>
-          <w:szCs w:val="24"/>
-          <w:lang w:val="vi-VN"/>
-        </w:rPr>
-        <w:t>Bướ</w:t>
-      </w:r>
-      <w:r>
-        <w:rPr>
-          <w:rFonts w:ascii="Times New Roman" w:hAnsi="Times New Roman" w:cs="Times New Roman"/>
-          <w:noProof/>
-          <w:sz w:val="24"/>
-          <w:szCs w:val="24"/>
-          <w:lang w:val="vi-VN"/>
-        </w:rPr>
-        <w:t xml:space="preserve">c </w:t>
-      </w:r>
-      <w:r>
-        <w:rPr>
-          <w:rFonts w:ascii="Times New Roman" w:hAnsi="Times New Roman" w:cs="Times New Roman"/>
-          <w:noProof/>
-          <w:sz w:val="24"/>
-          <w:szCs w:val="24"/>
-        </w:rPr>
-        <w:t>8</w:t>
-      </w:r>
-      <w:r>
-        <w:rPr>
-          <w:rFonts w:ascii="Times New Roman" w:hAnsi="Times New Roman" w:cs="Times New Roman"/>
-          <w:noProof/>
-          <w:sz w:val="24"/>
-          <w:szCs w:val="24"/>
-          <w:lang w:val="vi-VN"/>
-        </w:rPr>
-        <w:t>: Xuất D5 ra máy in.</w:t>
-      </w:r>
-    </w:p>
-    <w:p>
-      <w:pPr>
-        <w:rPr>
-          <w:rFonts w:ascii="Times New Roman" w:hAnsi="Times New Roman" w:cs="Times New Roman"/>
-          <w:noProof/>
-          <w:sz w:val="24"/>
-          <w:szCs w:val="24"/>
-          <w:lang w:val="vi-VN"/>
-        </w:rPr>
-      </w:pPr>
-      <w:r>
-        <w:rPr>
-          <w:rFonts w:ascii="Times New Roman" w:hAnsi="Times New Roman" w:cs="Times New Roman"/>
-          <w:noProof/>
-          <w:sz w:val="24"/>
-          <w:szCs w:val="24"/>
-          <w:lang w:val="vi-VN"/>
-        </w:rPr>
-        <w:t>Bướ</w:t>
-      </w:r>
-      <w:r>
-        <w:rPr>
-          <w:rFonts w:ascii="Times New Roman" w:hAnsi="Times New Roman" w:cs="Times New Roman"/>
-          <w:noProof/>
-          <w:sz w:val="24"/>
-          <w:szCs w:val="24"/>
-          <w:lang w:val="vi-VN"/>
-        </w:rPr>
-        <w:t xml:space="preserve">c </w:t>
-      </w:r>
-      <w:r>
-        <w:rPr>
-          <w:rFonts w:ascii="Times New Roman" w:hAnsi="Times New Roman" w:cs="Times New Roman"/>
-          <w:noProof/>
-          <w:sz w:val="24"/>
-          <w:szCs w:val="24"/>
-        </w:rPr>
         <w:t>9</w:t>
       </w:r>
       <w:r>
@@ -23863,7 +25168,6 @@
           <w:szCs w:val="24"/>
           <w:lang w:val="vi-VN"/>
         </w:rPr>
-        <w:lastRenderedPageBreak/>
         <w:t>Bướ</w:t>
       </w:r>
       <w:r>
@@ -24586,6 +25890,7 @@
               <w:rPr>
                 <w:lang w:val="vi-VN"/>
               </w:rPr>
+              <w:lastRenderedPageBreak/>
               <w:t>STT</w:t>
             </w:r>
           </w:p>
@@ -25209,7 +26514,6 @@
           <w:sz w:val="24"/>
           <w:szCs w:val="24"/>
         </w:rPr>
-        <w:lastRenderedPageBreak/>
         <w:drawing>
           <wp:inline distT="0" distB="0" distL="0" distR="0" wp14:anchorId="6BA7D058" wp14:editId="1FF0AB45">
             <wp:extent cx="5730737" cy="3261643"/>
@@ -25582,6 +26886,7 @@
           <w:szCs w:val="24"/>
           <w:lang w:val="vi-VN"/>
         </w:rPr>
+        <w:lastRenderedPageBreak/>
         <w:t>+ D6: D5</w:t>
       </w:r>
     </w:p>
@@ -25893,7 +27198,6 @@
           <w:szCs w:val="24"/>
           <w:lang w:val="vi-VN"/>
         </w:rPr>
-        <w:lastRenderedPageBreak/>
         <w:t>Bướ</w:t>
       </w:r>
       <w:r>
@@ -26583,6 +27887,7 @@
           <w:sz w:val="24"/>
           <w:szCs w:val="24"/>
         </w:rPr>
+        <w:lastRenderedPageBreak/>
         <w:drawing>
           <wp:inline distT="0" distB="0" distL="0" distR="0" wp14:anchorId="4635CF03" wp14:editId="1953755E">
             <wp:extent cx="5768840" cy="3330229"/>
@@ -26748,8 +28053,6 @@
         </w:rPr>
         <w:t>(Họ tên, lớp, học kỳ, điểm trung bình)</w:t>
       </w:r>
-      <w:bookmarkStart w:id="0" w:name="_GoBack"/>
-      <w:bookmarkEnd w:id="0"/>
     </w:p>
     <w:p>
       <w:pPr>
@@ -26811,268 +28114,268 @@
           <w:szCs w:val="24"/>
           <w:lang w:val="vi-VN"/>
         </w:rPr>
+        <w:t>+ D6: D5</w:t>
+      </w:r>
+    </w:p>
+    <w:p>
+      <w:pPr>
+        <w:rPr>
+          <w:rFonts w:ascii="Times New Roman" w:hAnsi="Times New Roman" w:cs="Times New Roman"/>
+          <w:noProof/>
+          <w:sz w:val="24"/>
+          <w:szCs w:val="24"/>
+          <w:lang w:val="vi-VN"/>
+        </w:rPr>
+      </w:pPr>
+      <w:r>
+        <w:rPr>
+          <w:rFonts w:ascii="Times New Roman" w:hAnsi="Times New Roman" w:cs="Times New Roman"/>
+          <w:noProof/>
+          <w:sz w:val="24"/>
+          <w:szCs w:val="24"/>
+          <w:lang w:val="vi-VN"/>
+        </w:rPr>
+        <w:t>Thuật toán:</w:t>
+      </w:r>
+    </w:p>
+    <w:p>
+      <w:pPr>
+        <w:rPr>
+          <w:rFonts w:ascii="Times New Roman" w:hAnsi="Times New Roman" w:cs="Times New Roman"/>
+          <w:noProof/>
+          <w:sz w:val="24"/>
+          <w:szCs w:val="24"/>
+          <w:lang w:val="vi-VN"/>
+        </w:rPr>
+      </w:pPr>
+      <w:r>
+        <w:rPr>
+          <w:rFonts w:ascii="Times New Roman" w:hAnsi="Times New Roman" w:cs="Times New Roman"/>
+          <w:noProof/>
+          <w:sz w:val="24"/>
+          <w:szCs w:val="24"/>
+          <w:lang w:val="vi-VN"/>
+        </w:rPr>
+        <w:t>Bước 1: Nhận D1 từ người dùng.</w:t>
+      </w:r>
+    </w:p>
+    <w:p>
+      <w:pPr>
+        <w:rPr>
+          <w:rFonts w:ascii="Times New Roman" w:hAnsi="Times New Roman" w:cs="Times New Roman"/>
+          <w:noProof/>
+          <w:sz w:val="24"/>
+          <w:szCs w:val="24"/>
+          <w:lang w:val="vi-VN"/>
+        </w:rPr>
+      </w:pPr>
+      <w:r>
+        <w:rPr>
+          <w:rFonts w:ascii="Times New Roman" w:hAnsi="Times New Roman" w:cs="Times New Roman"/>
+          <w:noProof/>
+          <w:sz w:val="24"/>
+          <w:szCs w:val="24"/>
+          <w:lang w:val="vi-VN"/>
+        </w:rPr>
+        <w:t>Bước 2: Kết nối cơ sở dữ liệu.</w:t>
+      </w:r>
+    </w:p>
+    <w:p>
+      <w:pPr>
+        <w:rPr>
+          <w:rFonts w:ascii="Times New Roman" w:hAnsi="Times New Roman" w:cs="Times New Roman"/>
+          <w:noProof/>
+          <w:sz w:val="24"/>
+          <w:szCs w:val="24"/>
+          <w:lang w:val="vi-VN"/>
+        </w:rPr>
+      </w:pPr>
+      <w:r>
+        <w:rPr>
+          <w:rFonts w:ascii="Times New Roman" w:hAnsi="Times New Roman" w:cs="Times New Roman"/>
+          <w:noProof/>
+          <w:sz w:val="24"/>
+          <w:szCs w:val="24"/>
+          <w:lang w:val="vi-VN"/>
+        </w:rPr>
+        <w:t>Bước 3: Đọc D3 từ bộ nhớ phụ.</w:t>
+      </w:r>
+    </w:p>
+    <w:p>
+      <w:pPr>
+        <w:rPr>
+          <w:rFonts w:ascii="Times New Roman" w:hAnsi="Times New Roman" w:cs="Times New Roman"/>
+          <w:noProof/>
+          <w:sz w:val="24"/>
+          <w:szCs w:val="24"/>
+          <w:lang w:val="vi-VN"/>
+        </w:rPr>
+      </w:pPr>
+      <w:r>
+        <w:rPr>
+          <w:rFonts w:ascii="Times New Roman" w:hAnsi="Times New Roman" w:cs="Times New Roman"/>
+          <w:noProof/>
+          <w:sz w:val="24"/>
+          <w:szCs w:val="24"/>
+          <w:lang w:val="vi-VN"/>
+        </w:rPr>
+        <w:t>Bước 4: Xuất D5 ra máy in.</w:t>
+      </w:r>
+    </w:p>
+    <w:p>
+      <w:pPr>
+        <w:rPr>
+          <w:rFonts w:ascii="Times New Roman" w:hAnsi="Times New Roman" w:cs="Times New Roman"/>
+          <w:noProof/>
+          <w:sz w:val="24"/>
+          <w:szCs w:val="24"/>
+          <w:lang w:val="vi-VN"/>
+        </w:rPr>
+      </w:pPr>
+      <w:r>
+        <w:rPr>
+          <w:rFonts w:ascii="Times New Roman" w:hAnsi="Times New Roman" w:cs="Times New Roman"/>
+          <w:noProof/>
+          <w:sz w:val="24"/>
+          <w:szCs w:val="24"/>
+          <w:lang w:val="vi-VN"/>
+        </w:rPr>
+        <w:t>Bước 5: Trả D6 cho người dùng.</w:t>
+      </w:r>
+    </w:p>
+    <w:p>
+      <w:pPr>
+        <w:rPr>
+          <w:rFonts w:ascii="Times New Roman" w:hAnsi="Times New Roman" w:cs="Times New Roman"/>
+          <w:noProof/>
+          <w:sz w:val="24"/>
+          <w:szCs w:val="24"/>
+          <w:lang w:val="vi-VN"/>
+        </w:rPr>
+      </w:pPr>
+      <w:r>
+        <w:rPr>
+          <w:rFonts w:ascii="Times New Roman" w:hAnsi="Times New Roman" w:cs="Times New Roman"/>
+          <w:noProof/>
+          <w:sz w:val="24"/>
+          <w:szCs w:val="24"/>
+          <w:lang w:val="vi-VN"/>
+        </w:rPr>
+        <w:t>Bước 6: Đóng kết nối cơ sở dữ liệu.</w:t>
+      </w:r>
+    </w:p>
+    <w:p>
+      <w:pPr>
+        <w:rPr>
+          <w:rFonts w:ascii="Times New Roman" w:hAnsi="Times New Roman" w:cs="Times New Roman"/>
+          <w:noProof/>
+          <w:sz w:val="24"/>
+          <w:szCs w:val="24"/>
+          <w:lang w:val="vi-VN"/>
+        </w:rPr>
+      </w:pPr>
+      <w:r>
+        <w:rPr>
+          <w:rFonts w:ascii="Times New Roman" w:hAnsi="Times New Roman" w:cs="Times New Roman"/>
+          <w:noProof/>
+          <w:sz w:val="24"/>
+          <w:szCs w:val="24"/>
+          <w:lang w:val="vi-VN"/>
+        </w:rPr>
+        <w:t>Bước 7: Kết thúc.</w:t>
+      </w:r>
+    </w:p>
+    <w:p>
+      <w:pPr>
+        <w:rPr>
+          <w:rFonts w:ascii="Times New Roman" w:hAnsi="Times New Roman" w:cs="Times New Roman"/>
+          <w:b/>
+          <w:noProof/>
+          <w:sz w:val="24"/>
+          <w:szCs w:val="24"/>
+          <w:lang w:val="vi-VN"/>
+        </w:rPr>
+      </w:pPr>
+      <w:r>
+        <w:rPr>
+          <w:rFonts w:ascii="Times New Roman" w:hAnsi="Times New Roman" w:cs="Times New Roman"/>
+          <w:b/>
+          <w:noProof/>
+          <w:sz w:val="24"/>
+          <w:szCs w:val="24"/>
+          <w:lang w:val="vi-VN"/>
+        </w:rPr>
+        <w:t xml:space="preserve">Sơ đồ luồng dữ liệu cho lập </w:t>
+      </w:r>
+      <w:r>
+        <w:rPr>
+          <w:rFonts w:ascii="Times New Roman" w:hAnsi="Times New Roman" w:cs="Times New Roman"/>
+          <w:b/>
+          <w:noProof/>
+          <w:sz w:val="24"/>
+          <w:szCs w:val="24"/>
+        </w:rPr>
+        <w:t xml:space="preserve">bảng điểm </w:t>
+      </w:r>
+      <w:r>
+        <w:rPr>
+          <w:rFonts w:ascii="Times New Roman" w:hAnsi="Times New Roman" w:cs="Times New Roman"/>
+          <w:b/>
+          <w:noProof/>
+          <w:sz w:val="24"/>
+          <w:szCs w:val="24"/>
+        </w:rPr>
+        <w:t xml:space="preserve">tổng kết </w:t>
+      </w:r>
+      <w:r>
+        <w:rPr>
+          <w:rFonts w:ascii="Times New Roman" w:hAnsi="Times New Roman" w:cs="Times New Roman"/>
+          <w:b/>
+          <w:noProof/>
+          <w:sz w:val="24"/>
+          <w:szCs w:val="24"/>
+        </w:rPr>
+        <w:t xml:space="preserve">của lớp trong </w:t>
+      </w:r>
+      <w:r>
+        <w:rPr>
+          <w:rFonts w:ascii="Times New Roman" w:hAnsi="Times New Roman" w:cs="Times New Roman"/>
+          <w:b/>
+          <w:noProof/>
+          <w:sz w:val="24"/>
+          <w:szCs w:val="24"/>
+        </w:rPr>
+        <w:t>học kì</w:t>
+      </w:r>
+      <w:r>
+        <w:rPr>
+          <w:rFonts w:ascii="Times New Roman" w:hAnsi="Times New Roman" w:cs="Times New Roman"/>
+          <w:b/>
+          <w:noProof/>
+          <w:sz w:val="24"/>
+          <w:szCs w:val="24"/>
+          <w:lang w:val="vi-VN"/>
+        </w:rPr>
+        <w:t>:</w:t>
+      </w:r>
+    </w:p>
+    <w:p>
+      <w:pPr>
+        <w:rPr>
+          <w:rFonts w:ascii="Times New Roman" w:hAnsi="Times New Roman" w:cs="Times New Roman"/>
+          <w:noProof/>
+          <w:sz w:val="24"/>
+          <w:szCs w:val="24"/>
+        </w:rPr>
+      </w:pPr>
+      <w:r>
+        <w:rPr>
+          <w:rFonts w:ascii="Times New Roman" w:hAnsi="Times New Roman" w:cs="Times New Roman"/>
+          <w:noProof/>
+          <w:sz w:val="24"/>
+          <w:szCs w:val="24"/>
+        </w:rPr>
         <w:lastRenderedPageBreak/>
-        <w:t>+ D6: D5</w:t>
-      </w:r>
-    </w:p>
-    <w:p>
-      <w:pPr>
-        <w:rPr>
-          <w:rFonts w:ascii="Times New Roman" w:hAnsi="Times New Roman" w:cs="Times New Roman"/>
-          <w:noProof/>
-          <w:sz w:val="24"/>
-          <w:szCs w:val="24"/>
-          <w:lang w:val="vi-VN"/>
-        </w:rPr>
-      </w:pPr>
-      <w:r>
-        <w:rPr>
-          <w:rFonts w:ascii="Times New Roman" w:hAnsi="Times New Roman" w:cs="Times New Roman"/>
-          <w:noProof/>
-          <w:sz w:val="24"/>
-          <w:szCs w:val="24"/>
-          <w:lang w:val="vi-VN"/>
-        </w:rPr>
-        <w:t>Thuật toán:</w:t>
-      </w:r>
-    </w:p>
-    <w:p>
-      <w:pPr>
-        <w:rPr>
-          <w:rFonts w:ascii="Times New Roman" w:hAnsi="Times New Roman" w:cs="Times New Roman"/>
-          <w:noProof/>
-          <w:sz w:val="24"/>
-          <w:szCs w:val="24"/>
-          <w:lang w:val="vi-VN"/>
-        </w:rPr>
-      </w:pPr>
-      <w:r>
-        <w:rPr>
-          <w:rFonts w:ascii="Times New Roman" w:hAnsi="Times New Roman" w:cs="Times New Roman"/>
-          <w:noProof/>
-          <w:sz w:val="24"/>
-          <w:szCs w:val="24"/>
-          <w:lang w:val="vi-VN"/>
-        </w:rPr>
-        <w:t>Bước 1: Nhận D1 từ người dùng.</w:t>
-      </w:r>
-    </w:p>
-    <w:p>
-      <w:pPr>
-        <w:rPr>
-          <w:rFonts w:ascii="Times New Roman" w:hAnsi="Times New Roman" w:cs="Times New Roman"/>
-          <w:noProof/>
-          <w:sz w:val="24"/>
-          <w:szCs w:val="24"/>
-          <w:lang w:val="vi-VN"/>
-        </w:rPr>
-      </w:pPr>
-      <w:r>
-        <w:rPr>
-          <w:rFonts w:ascii="Times New Roman" w:hAnsi="Times New Roman" w:cs="Times New Roman"/>
-          <w:noProof/>
-          <w:sz w:val="24"/>
-          <w:szCs w:val="24"/>
-          <w:lang w:val="vi-VN"/>
-        </w:rPr>
-        <w:t>Bước 2: Kết nối cơ sở dữ liệu.</w:t>
-      </w:r>
-    </w:p>
-    <w:p>
-      <w:pPr>
-        <w:rPr>
-          <w:rFonts w:ascii="Times New Roman" w:hAnsi="Times New Roman" w:cs="Times New Roman"/>
-          <w:noProof/>
-          <w:sz w:val="24"/>
-          <w:szCs w:val="24"/>
-          <w:lang w:val="vi-VN"/>
-        </w:rPr>
-      </w:pPr>
-      <w:r>
-        <w:rPr>
-          <w:rFonts w:ascii="Times New Roman" w:hAnsi="Times New Roman" w:cs="Times New Roman"/>
-          <w:noProof/>
-          <w:sz w:val="24"/>
-          <w:szCs w:val="24"/>
-          <w:lang w:val="vi-VN"/>
-        </w:rPr>
-        <w:t>Bước 3: Đọc D3 từ bộ nhớ phụ.</w:t>
-      </w:r>
-    </w:p>
-    <w:p>
-      <w:pPr>
-        <w:rPr>
-          <w:rFonts w:ascii="Times New Roman" w:hAnsi="Times New Roman" w:cs="Times New Roman"/>
-          <w:noProof/>
-          <w:sz w:val="24"/>
-          <w:szCs w:val="24"/>
-          <w:lang w:val="vi-VN"/>
-        </w:rPr>
-      </w:pPr>
-      <w:r>
-        <w:rPr>
-          <w:rFonts w:ascii="Times New Roman" w:hAnsi="Times New Roman" w:cs="Times New Roman"/>
-          <w:noProof/>
-          <w:sz w:val="24"/>
-          <w:szCs w:val="24"/>
-          <w:lang w:val="vi-VN"/>
-        </w:rPr>
-        <w:t>Bước 4: Xuất D5 ra máy in.</w:t>
-      </w:r>
-    </w:p>
-    <w:p>
-      <w:pPr>
-        <w:rPr>
-          <w:rFonts w:ascii="Times New Roman" w:hAnsi="Times New Roman" w:cs="Times New Roman"/>
-          <w:noProof/>
-          <w:sz w:val="24"/>
-          <w:szCs w:val="24"/>
-          <w:lang w:val="vi-VN"/>
-        </w:rPr>
-      </w:pPr>
-      <w:r>
-        <w:rPr>
-          <w:rFonts w:ascii="Times New Roman" w:hAnsi="Times New Roman" w:cs="Times New Roman"/>
-          <w:noProof/>
-          <w:sz w:val="24"/>
-          <w:szCs w:val="24"/>
-          <w:lang w:val="vi-VN"/>
-        </w:rPr>
-        <w:t>Bước 5: Trả D6 cho người dùng.</w:t>
-      </w:r>
-    </w:p>
-    <w:p>
-      <w:pPr>
-        <w:rPr>
-          <w:rFonts w:ascii="Times New Roman" w:hAnsi="Times New Roman" w:cs="Times New Roman"/>
-          <w:noProof/>
-          <w:sz w:val="24"/>
-          <w:szCs w:val="24"/>
-          <w:lang w:val="vi-VN"/>
-        </w:rPr>
-      </w:pPr>
-      <w:r>
-        <w:rPr>
-          <w:rFonts w:ascii="Times New Roman" w:hAnsi="Times New Roman" w:cs="Times New Roman"/>
-          <w:noProof/>
-          <w:sz w:val="24"/>
-          <w:szCs w:val="24"/>
-          <w:lang w:val="vi-VN"/>
-        </w:rPr>
-        <w:t>Bước 6: Đóng kết nối cơ sở dữ liệu.</w:t>
-      </w:r>
-    </w:p>
-    <w:p>
-      <w:pPr>
-        <w:rPr>
-          <w:rFonts w:ascii="Times New Roman" w:hAnsi="Times New Roman" w:cs="Times New Roman"/>
-          <w:noProof/>
-          <w:sz w:val="24"/>
-          <w:szCs w:val="24"/>
-          <w:lang w:val="vi-VN"/>
-        </w:rPr>
-      </w:pPr>
-      <w:r>
-        <w:rPr>
-          <w:rFonts w:ascii="Times New Roman" w:hAnsi="Times New Roman" w:cs="Times New Roman"/>
-          <w:noProof/>
-          <w:sz w:val="24"/>
-          <w:szCs w:val="24"/>
-          <w:lang w:val="vi-VN"/>
-        </w:rPr>
-        <w:t>Bước 7: Kết thúc.</w:t>
-      </w:r>
-    </w:p>
-    <w:p>
-      <w:pPr>
-        <w:rPr>
-          <w:rFonts w:ascii="Times New Roman" w:hAnsi="Times New Roman" w:cs="Times New Roman"/>
-          <w:b/>
-          <w:noProof/>
-          <w:sz w:val="24"/>
-          <w:szCs w:val="24"/>
-          <w:lang w:val="vi-VN"/>
-        </w:rPr>
-      </w:pPr>
-      <w:r>
-        <w:rPr>
-          <w:rFonts w:ascii="Times New Roman" w:hAnsi="Times New Roman" w:cs="Times New Roman"/>
-          <w:b/>
-          <w:noProof/>
-          <w:sz w:val="24"/>
-          <w:szCs w:val="24"/>
-          <w:lang w:val="vi-VN"/>
-        </w:rPr>
-        <w:t xml:space="preserve">Sơ đồ luồng dữ liệu cho lập </w:t>
-      </w:r>
-      <w:r>
-        <w:rPr>
-          <w:rFonts w:ascii="Times New Roman" w:hAnsi="Times New Roman" w:cs="Times New Roman"/>
-          <w:b/>
-          <w:noProof/>
-          <w:sz w:val="24"/>
-          <w:szCs w:val="24"/>
-        </w:rPr>
-        <w:t xml:space="preserve">bảng điểm </w:t>
-      </w:r>
-      <w:r>
-        <w:rPr>
-          <w:rFonts w:ascii="Times New Roman" w:hAnsi="Times New Roman" w:cs="Times New Roman"/>
-          <w:b/>
-          <w:noProof/>
-          <w:sz w:val="24"/>
-          <w:szCs w:val="24"/>
-        </w:rPr>
-        <w:t xml:space="preserve">tổng kết </w:t>
-      </w:r>
-      <w:r>
-        <w:rPr>
-          <w:rFonts w:ascii="Times New Roman" w:hAnsi="Times New Roman" w:cs="Times New Roman"/>
-          <w:b/>
-          <w:noProof/>
-          <w:sz w:val="24"/>
-          <w:szCs w:val="24"/>
-        </w:rPr>
-        <w:t xml:space="preserve">của lớp trong </w:t>
-      </w:r>
-      <w:r>
-        <w:rPr>
-          <w:rFonts w:ascii="Times New Roman" w:hAnsi="Times New Roman" w:cs="Times New Roman"/>
-          <w:b/>
-          <w:noProof/>
-          <w:sz w:val="24"/>
-          <w:szCs w:val="24"/>
-        </w:rPr>
-        <w:t>học kì</w:t>
-      </w:r>
-      <w:r>
-        <w:rPr>
-          <w:rFonts w:ascii="Times New Roman" w:hAnsi="Times New Roman" w:cs="Times New Roman"/>
-          <w:b/>
-          <w:noProof/>
-          <w:sz w:val="24"/>
-          <w:szCs w:val="24"/>
-          <w:lang w:val="vi-VN"/>
-        </w:rPr>
-        <w:t>:</w:t>
-      </w:r>
-    </w:p>
-    <w:p>
-      <w:pPr>
-        <w:rPr>
-          <w:rFonts w:ascii="Times New Roman" w:hAnsi="Times New Roman" w:cs="Times New Roman"/>
-          <w:noProof/>
-          <w:sz w:val="24"/>
-          <w:szCs w:val="24"/>
-        </w:rPr>
-      </w:pPr>
-      <w:r>
-        <w:rPr>
-          <w:rFonts w:ascii="Times New Roman" w:hAnsi="Times New Roman" w:cs="Times New Roman"/>
-          <w:noProof/>
-          <w:sz w:val="24"/>
-          <w:szCs w:val="24"/>
-        </w:rPr>
         <w:t>BM:</w:t>
       </w:r>
     </w:p>
@@ -28340,7 +29643,6 @@
           <w:sz w:val="24"/>
           <w:szCs w:val="24"/>
         </w:rPr>
-        <w:lastRenderedPageBreak/>
         <w:drawing>
           <wp:inline distT="0" distB="0" distL="0" distR="0" wp14:anchorId="11F18EEE" wp14:editId="6A7E469F">
             <wp:extent cx="5943600" cy="3271520"/>
@@ -28394,6 +29696,7 @@
           <w:sz w:val="24"/>
           <w:szCs w:val="24"/>
         </w:rPr>
+        <w:lastRenderedPageBreak/>
         <w:t>Các luồng dữ liệu:</w:t>
       </w:r>
     </w:p>
@@ -29052,7 +30355,6 @@
           <w:szCs w:val="24"/>
           <w:lang w:val="vi-VN"/>
         </w:rPr>
-        <w:lastRenderedPageBreak/>
         <w:t>Bướ</w:t>
       </w:r>
       <w:r>
@@ -29768,6 +31070,7 @@
               </w:tabs>
             </w:pPr>
             <w:r>
+              <w:lastRenderedPageBreak/>
               <w:t>Số lượng</w:t>
             </w:r>
             <w:r>
@@ -30532,7 +31835,6 @@
           <w:sz w:val="24"/>
           <w:szCs w:val="24"/>
         </w:rPr>
-        <w:lastRenderedPageBreak/>
         <w:drawing>
           <wp:inline distT="0" distB="0" distL="0" distR="0" wp14:anchorId="6030C8A4" wp14:editId="4A8E13D8">
             <wp:extent cx="5799323" cy="3162574"/>
@@ -30877,6 +32179,7 @@
           <w:szCs w:val="24"/>
           <w:lang w:val="vi-VN"/>
         </w:rPr>
+        <w:lastRenderedPageBreak/>
         <w:t>+ D5: D4</w:t>
       </w:r>
     </w:p>
@@ -31275,7 +32578,6 @@
           <w:szCs w:val="24"/>
           <w:lang w:val="vi-VN"/>
         </w:rPr>
-        <w:lastRenderedPageBreak/>
         <w:t>Bướ</w:t>
       </w:r>
       <w:r>
@@ -42673,7 +43975,7 @@
 </file>
 
 <file path=word/numbering.xml><?xml version="1.0" encoding="utf-8"?>
-<w:numbering xmlns:wpc="http://schemas.microsoft.com/office/word/2010/wordprocessingCanvas" xmlns:cx="http://schemas.microsoft.com/office/drawing/2014/chartex" xmlns:mc="http://schemas.openxmlformats.org/markup-compatibility/2006" xmlns:o="urn:schemas-microsoft-com:office:office" xmlns:r="http://schemas.openxmlformats.org/officeDocument/2006/relationships" xmlns:m="http://schemas.openxmlformats.org/officeDocument/2006/math" xmlns:v="urn:schemas-microsoft-com:vml" xmlns:wp14="http://schemas.microsoft.com/office/word/2010/wordprocessingDrawing" xmlns:wp="http://schemas.openxmlformats.org/drawingml/2006/wordprocessingDrawing" xmlns:w10="urn:schemas-microsoft-com:office:word" xmlns:w="http://schemas.openxmlformats.org/wordprocessingml/2006/main" xmlns:w14="http://schemas.microsoft.com/office/word/2010/wordml" xmlns:w15="http://schemas.microsoft.com/office/word/2012/wordml" xmlns:w16se="http://schemas.microsoft.com/office/word/2015/wordml/symex" xmlns:wpg="http://schemas.microsoft.com/office/word/2010/wordprocessingGroup" xmlns:wpi="http://schemas.microsoft.com/office/word/2010/wordprocessingInk" xmlns:wne="http://schemas.microsoft.com/office/word/2006/wordml" xmlns:wps="http://schemas.microsoft.com/office/word/2010/wordprocessingShape" mc:Ignorable="w14 w15 w16se wp14">
+<w:numbering xmlns:wpc="http://schemas.microsoft.com/office/word/2010/wordprocessingCanvas" xmlns:cx="http://schemas.microsoft.com/office/drawing/2014/chartex" xmlns:cx1="http://schemas.microsoft.com/office/drawing/2015/9/8/chartex" xmlns:cx2="http://schemas.microsoft.com/office/drawing/2015/10/21/chartex" xmlns:cx3="http://schemas.microsoft.com/office/drawing/2016/5/9/chartex" xmlns:cx4="http://schemas.microsoft.com/office/drawing/2016/5/10/chartex" xmlns:cx5="http://schemas.microsoft.com/office/drawing/2016/5/11/chartex" xmlns:cx6="http://schemas.microsoft.com/office/drawing/2016/5/12/chartex" xmlns:cx7="http://schemas.microsoft.com/office/drawing/2016/5/13/chartex" xmlns:cx8="http://schemas.microsoft.com/office/drawing/2016/5/14/chartex" xmlns:mc="http://schemas.openxmlformats.org/markup-compatibility/2006" xmlns:aink="http://schemas.microsoft.com/office/drawing/2016/ink" xmlns:am3d="http://schemas.microsoft.com/office/drawing/2017/model3d" xmlns:o="urn:schemas-microsoft-com:office:office" xmlns:oel="http://schemas.microsoft.com/office/2019/extlst" xmlns:r="http://schemas.openxmlformats.org/officeDocument/2006/relationships" xmlns:m="http://schemas.openxmlformats.org/officeDocument/2006/math" xmlns:v="urn:schemas-microsoft-com:vml" xmlns:wp14="http://schemas.microsoft.com/office/word/2010/wordprocessingDrawing" xmlns:wp="http://schemas.openxmlformats.org/drawingml/2006/wordprocessingDrawing" xmlns:w10="urn:schemas-microsoft-com:office:word" xmlns:w="http://schemas.openxmlformats.org/wordprocessingml/2006/main" xmlns:w14="http://schemas.microsoft.com/office/word/2010/wordml" xmlns:w15="http://schemas.microsoft.com/office/word/2012/wordml" xmlns:w16cex="http://schemas.microsoft.com/office/word/2018/wordml/cex" xmlns:w16cid="http://schemas.microsoft.com/office/word/2016/wordml/cid" xmlns:w16="http://schemas.microsoft.com/office/word/2018/wordml" xmlns:w16du="http://schemas.microsoft.com/office/word/2023/wordml/word16du" xmlns:w16sdtdh="http://schemas.microsoft.com/office/word/2020/wordml/sdtdatahash" xmlns:w16se="http://schemas.microsoft.com/office/word/2015/wordml/symex" xmlns:wpg="http://schemas.microsoft.com/office/word/2010/wordprocessingGroup" xmlns:wpi="http://schemas.microsoft.com/office/word/2010/wordprocessingInk" xmlns:wne="http://schemas.microsoft.com/office/word/2006/wordml" xmlns:wps="http://schemas.microsoft.com/office/word/2010/wordprocessingShape" mc:Ignorable="w14 w15 w16se w16cid w16 w16cex w16sdtdh wp14">
   <w:abstractNum w:abstractNumId="0" w15:restartNumberingAfterBreak="0">
     <w:nsid w:val="063555E6"/>
     <w:multiLevelType w:val="hybridMultilevel"/>
@@ -43458,35 +44760,35 @@
       </w:rPr>
     </w:lvl>
   </w:abstractNum>
-  <w:num w:numId="1">
+  <w:num w:numId="1" w16cid:durableId="1439445191">
     <w:abstractNumId w:val="0"/>
   </w:num>
-  <w:num w:numId="2">
+  <w:num w:numId="2" w16cid:durableId="1388603401">
     <w:abstractNumId w:val="3"/>
   </w:num>
-  <w:num w:numId="3">
+  <w:num w:numId="3" w16cid:durableId="1644699481">
     <w:abstractNumId w:val="7"/>
   </w:num>
-  <w:num w:numId="4">
+  <w:num w:numId="4" w16cid:durableId="1379626060">
     <w:abstractNumId w:val="6"/>
   </w:num>
-  <w:num w:numId="5">
+  <w:num w:numId="5" w16cid:durableId="1089739643">
     <w:abstractNumId w:val="2"/>
   </w:num>
-  <w:num w:numId="6">
+  <w:num w:numId="6" w16cid:durableId="1974172921">
     <w:abstractNumId w:val="1"/>
   </w:num>
-  <w:num w:numId="7">
+  <w:num w:numId="7" w16cid:durableId="421417514">
     <w:abstractNumId w:val="4"/>
   </w:num>
-  <w:num w:numId="8">
+  <w:num w:numId="8" w16cid:durableId="1894851169">
     <w:abstractNumId w:val="5"/>
   </w:num>
 </w:numbering>
 </file>
 
 <file path=word/styles.xml><?xml version="1.0" encoding="utf-8"?>
-<w:styles xmlns:mc="http://schemas.openxmlformats.org/markup-compatibility/2006" xmlns:r="http://schemas.openxmlformats.org/officeDocument/2006/relationships" xmlns:w="http://schemas.openxmlformats.org/wordprocessingml/2006/main" xmlns:w14="http://schemas.microsoft.com/office/word/2010/wordml" xmlns:w15="http://schemas.microsoft.com/office/word/2012/wordml" xmlns:w16se="http://schemas.microsoft.com/office/word/2015/wordml/symex" mc:Ignorable="w14 w15 w16se">
+<w:styles xmlns:mc="http://schemas.openxmlformats.org/markup-compatibility/2006" xmlns:r="http://schemas.openxmlformats.org/officeDocument/2006/relationships" xmlns:w="http://schemas.openxmlformats.org/wordprocessingml/2006/main" xmlns:w14="http://schemas.microsoft.com/office/word/2010/wordml" xmlns:w15="http://schemas.microsoft.com/office/word/2012/wordml" xmlns:w16cex="http://schemas.microsoft.com/office/word/2018/wordml/cex" xmlns:w16cid="http://schemas.microsoft.com/office/word/2016/wordml/cid" xmlns:w16="http://schemas.microsoft.com/office/word/2018/wordml" xmlns:w16sdtdh="http://schemas.microsoft.com/office/word/2020/wordml/sdtdatahash" xmlns:w16se="http://schemas.microsoft.com/office/word/2015/wordml/symex" mc:Ignorable="w14 w15 w16se w16cid w16 w16cex w16sdtdh">
   <w:docDefaults>
     <w:rPrDefault>
       <w:rPr>
@@ -43502,7 +44804,7 @@
       </w:pPr>
     </w:pPrDefault>
   </w:docDefaults>
-  <w:latentStyles w:defLockedState="0" w:defUIPriority="99" w:defSemiHidden="0" w:defUnhideWhenUsed="0" w:defQFormat="0" w:count="371">
+  <w:latentStyles w:defLockedState="0" w:defUIPriority="99" w:defSemiHidden="0" w:defUnhideWhenUsed="0" w:defQFormat="0" w:count="376">
     <w:lsdException w:name="Normal" w:uiPriority="0" w:qFormat="1"/>
     <w:lsdException w:name="heading 1" w:uiPriority="9" w:qFormat="1"/>
     <w:lsdException w:name="heading 2" w:semiHidden="1" w:uiPriority="9" w:unhideWhenUsed="1" w:qFormat="1"/>
@@ -43608,7 +44910,6 @@
     <w:lsdException w:name="HTML Sample" w:semiHidden="1" w:unhideWhenUsed="1"/>
     <w:lsdException w:name="HTML Typewriter" w:semiHidden="1" w:unhideWhenUsed="1"/>
     <w:lsdException w:name="HTML Variable" w:semiHidden="1" w:unhideWhenUsed="1"/>
-    <w:lsdException w:name="Normal Table" w:semiHidden="1" w:unhideWhenUsed="1"/>
     <w:lsdException w:name="annotation subject" w:semiHidden="1" w:unhideWhenUsed="1"/>
     <w:lsdException w:name="No List" w:semiHidden="1" w:unhideWhenUsed="1"/>
     <w:lsdException w:name="Outline List 1" w:semiHidden="1" w:unhideWhenUsed="1"/>
@@ -43651,11 +44952,8 @@
     <w:lsdException w:name="Table Contemporary" w:semiHidden="1" w:unhideWhenUsed="1"/>
     <w:lsdException w:name="Table Elegant" w:semiHidden="1" w:unhideWhenUsed="1"/>
     <w:lsdException w:name="Table Professional" w:semiHidden="1" w:unhideWhenUsed="1"/>
-    <w:lsdException w:name="Table Subtle 1" w:semiHidden="1" w:unhideWhenUsed="1"/>
     <w:lsdException w:name="Table Subtle 2" w:semiHidden="1" w:unhideWhenUsed="1"/>
     <w:lsdException w:name="Table Web 1" w:semiHidden="1" w:unhideWhenUsed="1"/>
-    <w:lsdException w:name="Table Web 2" w:semiHidden="1" w:unhideWhenUsed="1"/>
-    <w:lsdException w:name="Table Web 3" w:semiHidden="1" w:unhideWhenUsed="1"/>
     <w:lsdException w:name="Balloon Text" w:semiHidden="1" w:unhideWhenUsed="1"/>
     <w:lsdException w:name="Table Grid" w:uiPriority="39"/>
     <w:lsdException w:name="Table Theme" w:semiHidden="1" w:unhideWhenUsed="1"/>
@@ -43874,6 +45172,11 @@
     <w:lsdException w:name="List Table 5 Dark Accent 6" w:uiPriority="50"/>
     <w:lsdException w:name="List Table 6 Colorful Accent 6" w:uiPriority="51"/>
     <w:lsdException w:name="List Table 7 Colorful Accent 6" w:uiPriority="52"/>
+    <w:lsdException w:name="Mention" w:semiHidden="1" w:unhideWhenUsed="1"/>
+    <w:lsdException w:name="Smart Hyperlink" w:semiHidden="1" w:unhideWhenUsed="1"/>
+    <w:lsdException w:name="Hashtag" w:semiHidden="1" w:unhideWhenUsed="1"/>
+    <w:lsdException w:name="Unresolved Mention" w:semiHidden="1" w:unhideWhenUsed="1"/>
+    <w:lsdException w:name="Smart Link" w:semiHidden="1" w:unhideWhenUsed="1"/>
   </w:latentStyles>
   <w:style w:type="paragraph" w:default="1" w:styleId="Normal">
     <w:name w:val="Normal"/>

</xml_diff>